<commit_message>
tutorial y lista de objetivos
</commit_message>
<xml_diff>
--- a/art/Lista objetivos clase 01.docx
+++ b/art/Lista objetivos clase 01.docx
@@ -1,6 +1,6 @@
 
 <file path=word/document.xml><?xml version="1.0" encoding="utf-8"?>
-<w:document xmlns:wpc="http://schemas.microsoft.com/office/word/2010/wordprocessingCanvas" xmlns:mc="http://schemas.openxmlformats.org/markup-compatibility/2006" xmlns:o="urn:schemas-microsoft-com:office:office" xmlns:r="http://schemas.openxmlformats.org/officeDocument/2006/relationships" xmlns:m="http://schemas.openxmlformats.org/officeDocument/2006/math" xmlns:v="urn:schemas-microsoft-com:vml" xmlns:wp14="http://schemas.microsoft.com/office/word/2010/wordprocessingDrawing" xmlns:wp="http://schemas.openxmlformats.org/drawingml/2006/wordprocessingDrawing" xmlns:w10="urn:schemas-microsoft-com:office:word" xmlns:w="http://schemas.openxmlformats.org/wordprocessingml/2006/main" xmlns:w14="http://schemas.microsoft.com/office/word/2010/wordml" xmlns:wpg="http://schemas.microsoft.com/office/word/2010/wordprocessingGroup" xmlns:wpi="http://schemas.microsoft.com/office/word/2010/wordprocessingInk" xmlns:wne="http://schemas.microsoft.com/office/word/2006/wordml" xmlns:wps="http://schemas.microsoft.com/office/word/2010/wordprocessingShape" mc:Ignorable="w14 wp14">
+<w:document xmlns:wpc="http://schemas.microsoft.com/office/word/2010/wordprocessingCanvas" xmlns:cx="http://schemas.microsoft.com/office/drawing/2014/chartex" xmlns:mc="http://schemas.openxmlformats.org/markup-compatibility/2006" xmlns:o="urn:schemas-microsoft-com:office:office" xmlns:r="http://schemas.openxmlformats.org/officeDocument/2006/relationships" xmlns:m="http://schemas.openxmlformats.org/officeDocument/2006/math" xmlns:v="urn:schemas-microsoft-com:vml" xmlns:wp14="http://schemas.microsoft.com/office/word/2010/wordprocessingDrawing" xmlns:wp="http://schemas.openxmlformats.org/drawingml/2006/wordprocessingDrawing" xmlns:w10="urn:schemas-microsoft-com:office:word" xmlns:w="http://schemas.openxmlformats.org/wordprocessingml/2006/main" xmlns:w14="http://schemas.microsoft.com/office/word/2010/wordml" xmlns:w15="http://schemas.microsoft.com/office/word/2012/wordml" xmlns:w16se="http://schemas.microsoft.com/office/word/2015/wordml/symex" xmlns:wpg="http://schemas.microsoft.com/office/word/2010/wordprocessingGroup" xmlns:wpi="http://schemas.microsoft.com/office/word/2010/wordprocessingInk" xmlns:wne="http://schemas.microsoft.com/office/word/2006/wordml" xmlns:wps="http://schemas.microsoft.com/office/word/2010/wordprocessingShape" mc:Ignorable="w14 w15 w16se wp14">
   <w:body>
     <w:p>
       <w:pPr>
@@ -22,11 +22,9 @@
       <w:pPr>
         <w:ind w:left="360"/>
       </w:pPr>
-      <w:proofErr w:type="gramStart"/>
       <w:r>
         <w:t>0)Tutorial</w:t>
       </w:r>
-      <w:proofErr w:type="gramEnd"/>
     </w:p>
     <w:p>
       <w:pPr>
@@ -1176,32 +1174,41 @@
           <w:ilvl w:val="0"/>
           <w:numId w:val="6"/>
         </w:numPr>
+        <w:rPr>
+          <w:highlight w:val="yellow"/>
+        </w:rPr>
       </w:pPr>
       <w:proofErr w:type="spellStart"/>
       <w:r>
+        <w:rPr>
+          <w:highlight w:val="yellow"/>
+        </w:rPr>
         <w:t>Creacion</w:t>
       </w:r>
       <w:proofErr w:type="spellEnd"/>
       <w:r>
+        <w:rPr>
+          <w:highlight w:val="yellow"/>
+        </w:rPr>
         <w:t xml:space="preserve"> </w:t>
       </w:r>
       <w:r>
+        <w:rPr>
+          <w:highlight w:val="yellow"/>
+        </w:rPr>
         <w:t xml:space="preserve"> </w:t>
       </w:r>
       <w:r>
+        <w:rPr>
+          <w:highlight w:val="yellow"/>
+        </w:rPr>
         <w:t>d</w:t>
       </w:r>
       <w:r>
-        <w:t>el</w:t>
-      </w:r>
-      <w:r>
-        <w:t xml:space="preserve"> nivel </w:t>
-      </w:r>
-      <w:r>
-        <w:t>1(</w:t>
-      </w:r>
-      <w:r>
-        <w:t>nos)</w:t>
+        <w:rPr>
+          <w:highlight w:val="yellow"/>
+        </w:rPr>
+        <w:t>el nivel 1(nos)</w:t>
       </w:r>
     </w:p>
     <w:p>
@@ -1211,16 +1218,28 @@
           <w:ilvl w:val="0"/>
           <w:numId w:val="6"/>
         </w:numPr>
-      </w:pPr>
-      <w:r>
+        <w:rPr>
+          <w:highlight w:val="yellow"/>
+        </w:rPr>
+      </w:pPr>
+      <w:r>
+        <w:rPr>
+          <w:highlight w:val="yellow"/>
+        </w:rPr>
         <w:t xml:space="preserve">Creación de </w:t>
       </w:r>
       <w:proofErr w:type="spellStart"/>
       <w:r>
+        <w:rPr>
+          <w:highlight w:val="yellow"/>
+        </w:rPr>
         <w:t>mob</w:t>
       </w:r>
       <w:proofErr w:type="spellEnd"/>
       <w:r>
+        <w:rPr>
+          <w:highlight w:val="yellow"/>
+        </w:rPr>
         <w:t xml:space="preserve"> (nos)</w:t>
       </w:r>
     </w:p>
@@ -1231,12 +1250,15 @@
           <w:ilvl w:val="0"/>
           <w:numId w:val="6"/>
         </w:numPr>
-      </w:pPr>
-      <w:r>
-        <w:t xml:space="preserve">Terminar ataque de </w:t>
-      </w:r>
-      <w:r>
-        <w:t>salchicha</w:t>
+        <w:rPr>
+          <w:highlight w:val="green"/>
+        </w:rPr>
+      </w:pPr>
+      <w:r>
+        <w:rPr>
+          <w:highlight w:val="green"/>
+        </w:rPr>
+        <w:t>Terminar ataque de salchicha</w:t>
       </w:r>
     </w:p>
     <w:p>
@@ -1246,20 +1268,469 @@
           <w:ilvl w:val="0"/>
           <w:numId w:val="6"/>
         </w:numPr>
-      </w:pPr>
-      <w:r>
-        <w:t>Agregar boina de policía</w:t>
-      </w:r>
+        <w:rPr>
+          <w:highlight w:val="green"/>
+        </w:rPr>
+      </w:pPr>
+      <w:r>
+        <w:rPr>
+          <w:highlight w:val="green"/>
+        </w:rPr>
+        <w:t>Agregar boina de policía  (nos)</w:t>
+      </w:r>
+    </w:p>
+    <w:p>
+      <w:pPr>
+        <w:pStyle w:val="Prrafodelista"/>
+      </w:pPr>
+    </w:p>
+    <w:p>
+      <w:pPr>
+        <w:rPr>
+          <w:b/>
+          <w:sz w:val="32"/>
+          <w:u w:val="single"/>
+        </w:rPr>
+      </w:pPr>
+      <w:r>
+        <w:rPr>
+          <w:b/>
+          <w:sz w:val="32"/>
+          <w:u w:val="single"/>
+        </w:rPr>
+        <w:t>Parte Programación:</w:t>
+      </w:r>
+    </w:p>
+    <w:p>
+      <w:pPr>
+        <w:pStyle w:val="Prrafodelista"/>
+        <w:numPr>
+          <w:ilvl w:val="0"/>
+          <w:numId w:val="5"/>
+        </w:numPr>
+        <w:rPr>
+          <w:highlight w:val="green"/>
+        </w:rPr>
+      </w:pPr>
+      <w:r>
+        <w:rPr>
+          <w:highlight w:val="green"/>
+        </w:rPr>
+        <w:t>Sistema de vida</w:t>
+      </w:r>
+    </w:p>
+    <w:p>
+      <w:pPr>
+        <w:pStyle w:val="Prrafodelista"/>
+        <w:numPr>
+          <w:ilvl w:val="0"/>
+          <w:numId w:val="5"/>
+        </w:numPr>
+        <w:rPr>
+          <w:highlight w:val="green"/>
+        </w:rPr>
+      </w:pPr>
+      <w:r>
+        <w:rPr>
+          <w:highlight w:val="green"/>
+        </w:rPr>
+        <w:t>Movimiento de cámara fluido</w:t>
+      </w:r>
+    </w:p>
+    <w:p>
+      <w:pPr>
+        <w:pStyle w:val="Prrafodelista"/>
+        <w:numPr>
+          <w:ilvl w:val="0"/>
+          <w:numId w:val="5"/>
+        </w:numPr>
+        <w:rPr>
+          <w:highlight w:val="green"/>
+        </w:rPr>
+      </w:pPr>
+      <w:r>
+        <w:rPr>
+          <w:highlight w:val="green"/>
+        </w:rPr>
+        <w:t>Sistema de puntaje</w:t>
+      </w:r>
+    </w:p>
+    <w:p>
+      <w:pPr>
+        <w:pStyle w:val="Prrafodelista"/>
+        <w:numPr>
+          <w:ilvl w:val="0"/>
+          <w:numId w:val="5"/>
+        </w:numPr>
+        <w:rPr>
+          <w:highlight w:val="yellow"/>
+        </w:rPr>
+      </w:pPr>
+      <w:r>
+        <w:rPr>
+          <w:highlight w:val="yellow"/>
+        </w:rPr>
+        <w:t>Terminar tutorial</w:t>
+      </w:r>
+    </w:p>
+    <w:p>
+      <w:pPr>
+        <w:ind w:left="360"/>
+        <w:rPr>
+          <w:highlight w:val="red"/>
+        </w:rPr>
+      </w:pPr>
+    </w:p>
+    <w:p>
+      <w:pPr>
+        <w:rPr>
+          <w:highlight w:val="red"/>
+        </w:rPr>
+      </w:pPr>
+      <w:r>
+        <w:rPr>
+          <w:b/>
+          <w:sz w:val="32"/>
+          <w:u w:val="single"/>
+        </w:rPr>
+        <w:lastRenderedPageBreak/>
+        <w:t>Clase 06/07/2018</w:t>
+      </w:r>
+    </w:p>
+    <w:p>
+      <w:pPr>
+        <w:rPr>
+          <w:b/>
+          <w:sz w:val="32"/>
+          <w:u w:val="single"/>
+        </w:rPr>
+      </w:pPr>
+      <w:r>
+        <w:rPr>
+          <w:b/>
+          <w:sz w:val="32"/>
+          <w:u w:val="single"/>
+        </w:rPr>
+        <w:t>Parte Diseño:</w:t>
+      </w:r>
+    </w:p>
+    <w:p>
+      <w:pPr>
+        <w:pStyle w:val="Prrafodelista"/>
+        <w:numPr>
+          <w:ilvl w:val="0"/>
+          <w:numId w:val="7"/>
+        </w:numPr>
+        <w:rPr>
+          <w:b/>
+          <w:sz w:val="32"/>
+        </w:rPr>
+      </w:pPr>
+      <w:r>
+        <w:rPr>
+          <w:b/>
+        </w:rPr>
+        <w:t>Diseño nivel 1</w:t>
+      </w:r>
+    </w:p>
+    <w:p>
+      <w:pPr>
+        <w:pStyle w:val="Prrafodelista"/>
+        <w:numPr>
+          <w:ilvl w:val="0"/>
+          <w:numId w:val="7"/>
+        </w:numPr>
+        <w:rPr>
+          <w:b/>
+          <w:sz w:val="32"/>
+        </w:rPr>
+      </w:pPr>
+      <w:r>
+        <w:rPr>
+          <w:b/>
+        </w:rPr>
+        <w:t>Modelado de personajes recibiendo daño</w:t>
+      </w:r>
+    </w:p>
+    <w:p>
+      <w:pPr>
+        <w:pStyle w:val="Prrafodelista"/>
+        <w:numPr>
+          <w:ilvl w:val="0"/>
+          <w:numId w:val="7"/>
+        </w:numPr>
+        <w:rPr>
+          <w:b/>
+          <w:sz w:val="32"/>
+        </w:rPr>
+      </w:pPr>
+      <w:proofErr w:type="spellStart"/>
+      <w:r>
+        <w:rPr>
+          <w:b/>
+        </w:rPr>
+        <w:t>Trump</w:t>
+      </w:r>
+      <w:proofErr w:type="spellEnd"/>
+    </w:p>
+    <w:p>
+      <w:pPr>
+        <w:pStyle w:val="Prrafodelista"/>
+        <w:numPr>
+          <w:ilvl w:val="0"/>
+          <w:numId w:val="7"/>
+        </w:numPr>
+        <w:rPr>
+          <w:b/>
+          <w:sz w:val="32"/>
+        </w:rPr>
+      </w:pPr>
+      <w:proofErr w:type="spellStart"/>
+      <w:r>
+        <w:rPr>
+          <w:b/>
+        </w:rPr>
+        <w:t>Props</w:t>
+      </w:r>
+      <w:proofErr w:type="spellEnd"/>
+    </w:p>
+    <w:p>
+      <w:pPr>
+        <w:pStyle w:val="Prrafodelista"/>
+        <w:numPr>
+          <w:ilvl w:val="0"/>
+          <w:numId w:val="7"/>
+        </w:numPr>
+        <w:rPr>
+          <w:b/>
+          <w:sz w:val="32"/>
+        </w:rPr>
+      </w:pPr>
+      <w:proofErr w:type="spellStart"/>
+      <w:r>
+        <w:rPr>
+          <w:b/>
+        </w:rPr>
+        <w:t>mobs</w:t>
+      </w:r>
+      <w:proofErr w:type="spellEnd"/>
+    </w:p>
+    <w:p>
+      <w:pPr>
+        <w:rPr>
+          <w:b/>
+          <w:sz w:val="32"/>
+          <w:u w:val="single"/>
+        </w:rPr>
+      </w:pPr>
+      <w:r>
+        <w:rPr>
+          <w:b/>
+          <w:sz w:val="32"/>
+          <w:u w:val="single"/>
+        </w:rPr>
+        <w:t>Parte Programación:</w:t>
+      </w:r>
+    </w:p>
+    <w:p>
+      <w:pPr>
+        <w:pStyle w:val="Prrafodelista"/>
+        <w:numPr>
+          <w:ilvl w:val="0"/>
+          <w:numId w:val="5"/>
+        </w:numPr>
+      </w:pPr>
+      <w:r>
+        <w:t>Terminar tutorial</w:t>
+      </w:r>
+    </w:p>
+    <w:p>
+      <w:pPr>
+        <w:pStyle w:val="Prrafodelista"/>
+        <w:numPr>
+          <w:ilvl w:val="0"/>
+          <w:numId w:val="5"/>
+        </w:numPr>
+      </w:pPr>
+      <w:r>
+        <w:t>Empezar nivel 1</w:t>
+      </w:r>
+    </w:p>
+    <w:p>
+      <w:pPr>
+        <w:pStyle w:val="Prrafodelista"/>
+      </w:pPr>
+    </w:p>
+    <w:p>
+      <w:pPr>
+        <w:rPr>
+          <w:b/>
+          <w:u w:val="single"/>
+        </w:rPr>
+      </w:pPr>
+      <w:r>
+        <w:rPr>
+          <w:b/>
+          <w:u w:val="single"/>
+        </w:rPr>
+        <w:t>Próximos objetivos</w:t>
+      </w:r>
+      <w:r>
+        <w:rPr>
+          <w:b/>
+          <w:u w:val="single"/>
+        </w:rPr>
+        <w:t>:</w:t>
+      </w:r>
+    </w:p>
+    <w:p>
+      <w:pPr>
+        <w:pStyle w:val="Prrafodelista"/>
+        <w:numPr>
+          <w:ilvl w:val="0"/>
+          <w:numId w:val="3"/>
+        </w:numPr>
+      </w:pPr>
+      <w:r>
+        <w:t>C</w:t>
+      </w:r>
+      <w:r>
+        <w:t>inemática Principal</w:t>
+      </w:r>
+    </w:p>
+    <w:p>
+      <w:pPr>
+        <w:pStyle w:val="Prrafodelista"/>
+        <w:numPr>
+          <w:ilvl w:val="0"/>
+          <w:numId w:val="3"/>
+        </w:numPr>
+      </w:pPr>
+      <w:r>
+        <w:t xml:space="preserve">Crear </w:t>
+      </w:r>
+      <w:proofErr w:type="spellStart"/>
+      <w:r>
+        <w:t>mas</w:t>
+      </w:r>
+      <w:proofErr w:type="spellEnd"/>
       <w:r>
         <w:t xml:space="preserve"> </w:t>
       </w:r>
-      <w:r>
-        <w:t xml:space="preserve"> (nos)</w:t>
-      </w:r>
-    </w:p>
-    <w:p>
-      <w:pPr>
-        <w:pStyle w:val="Prrafodelista"/>
+      <w:proofErr w:type="spellStart"/>
+      <w:r>
+        <w:t>Mobs</w:t>
+      </w:r>
+      <w:proofErr w:type="spellEnd"/>
+    </w:p>
+    <w:p>
+      <w:pPr>
+        <w:pStyle w:val="Prrafodelista"/>
+        <w:numPr>
+          <w:ilvl w:val="0"/>
+          <w:numId w:val="3"/>
+        </w:numPr>
+      </w:pPr>
+      <w:r>
+        <w:t>Crear Terrenos</w:t>
+      </w:r>
+    </w:p>
+    <w:p>
+      <w:pPr>
+        <w:pStyle w:val="Prrafodelista"/>
+        <w:numPr>
+          <w:ilvl w:val="0"/>
+          <w:numId w:val="3"/>
+        </w:numPr>
+      </w:pPr>
+      <w:r>
+        <w:t xml:space="preserve">Casas </w:t>
+      </w:r>
+    </w:p>
+    <w:p>
+      <w:pPr>
+        <w:pStyle w:val="Prrafodelista"/>
+      </w:pPr>
+    </w:p>
+    <w:p>
+      <w:pPr>
+        <w:pStyle w:val="Prrafodelista"/>
+      </w:pPr>
+    </w:p>
+    <w:p>
+      <w:pPr>
+        <w:rPr>
+          <w:b/>
+          <w:sz w:val="32"/>
+          <w:u w:val="single"/>
+        </w:rPr>
+      </w:pPr>
+      <w:r>
+        <w:br/>
+      </w:r>
+      <w:r>
+        <w:rPr>
+          <w:b/>
+          <w:sz w:val="32"/>
+          <w:u w:val="single"/>
+        </w:rPr>
+        <w:t>Clase 13</w:t>
+      </w:r>
+      <w:r>
+        <w:rPr>
+          <w:b/>
+          <w:sz w:val="32"/>
+          <w:u w:val="single"/>
+        </w:rPr>
+        <w:t>/07</w:t>
+      </w:r>
+      <w:r>
+        <w:rPr>
+          <w:b/>
+          <w:sz w:val="32"/>
+          <w:u w:val="single"/>
+        </w:rPr>
+        <w:t>/2018</w:t>
+      </w:r>
+    </w:p>
+    <w:p>
+      <w:pPr>
+        <w:rPr>
+          <w:b/>
+          <w:sz w:val="32"/>
+          <w:u w:val="single"/>
+        </w:rPr>
+      </w:pPr>
+    </w:p>
+    <w:p>
+      <w:pPr>
+        <w:rPr>
+          <w:b/>
+          <w:sz w:val="32"/>
+          <w:u w:val="single"/>
+        </w:rPr>
+      </w:pPr>
+      <w:r>
+        <w:rPr>
+          <w:b/>
+          <w:sz w:val="32"/>
+          <w:u w:val="single"/>
+        </w:rPr>
+        <w:t>Parte diseño:</w:t>
+      </w:r>
+    </w:p>
+    <w:p>
+      <w:pPr>
+        <w:pStyle w:val="Prrafodelista"/>
+        <w:numPr>
+          <w:ilvl w:val="0"/>
+          <w:numId w:val="8"/>
+        </w:numPr>
+        <w:rPr>
+          <w:b/>
+          <w:sz w:val="32"/>
+          <w:u w:val="single"/>
+        </w:rPr>
       </w:pPr>
     </w:p>
     <w:p>
@@ -1278,14 +1749,16 @@
         </w:rPr>
         <w:t xml:space="preserve">Parte </w:t>
       </w:r>
-      <w:r>
-        <w:rPr>
-          <w:b/>
-          <w:sz w:val="32"/>
-          <w:u w:val="single"/>
-        </w:rPr>
-        <w:t>Programación</w:t>
-      </w:r>
+      <w:proofErr w:type="spellStart"/>
+      <w:r>
+        <w:rPr>
+          <w:b/>
+          <w:sz w:val="32"/>
+          <w:u w:val="single"/>
+        </w:rPr>
+        <w:t>Programacion</w:t>
+      </w:r>
+      <w:proofErr w:type="spellEnd"/>
       <w:r>
         <w:rPr>
           <w:b/>
@@ -1300,69 +1773,67 @@
         <w:pStyle w:val="Prrafodelista"/>
         <w:numPr>
           <w:ilvl w:val="0"/>
-          <w:numId w:val="5"/>
-        </w:numPr>
-      </w:pPr>
-      <w:r>
-        <w:t>Tenga vida y le hagan daño</w:t>
-      </w:r>
-    </w:p>
-    <w:p>
-      <w:pPr>
-        <w:pStyle w:val="Prrafodelista"/>
-        <w:numPr>
-          <w:ilvl w:val="0"/>
-          <w:numId w:val="5"/>
-        </w:numPr>
-      </w:pPr>
-      <w:r>
-        <w:t>Movimiento de cámara fluido</w:t>
-      </w:r>
-    </w:p>
-    <w:p>
-      <w:pPr>
-        <w:pStyle w:val="Prrafodelista"/>
-        <w:numPr>
-          <w:ilvl w:val="0"/>
-          <w:numId w:val="5"/>
-        </w:numPr>
-      </w:pPr>
-      <w:r>
-        <w:t>Terminar tutorial</w:t>
-      </w:r>
-    </w:p>
-    <w:p>
-      <w:pPr>
-        <w:pStyle w:val="Prrafodelista"/>
-        <w:numPr>
-          <w:ilvl w:val="0"/>
-          <w:numId w:val="5"/>
-        </w:numPr>
-      </w:pPr>
-      <w:r>
-        <w:t>Empezar a desarrollar nivel 1</w:t>
-      </w:r>
-    </w:p>
-    <w:p/>
-    <w:p/>
-    <w:p/>
-    <w:p/>
-    <w:p/>
-    <w:p>
-      <w:pPr>
-        <w:rPr>
-          <w:b/>
-          <w:sz w:val="32"/>
-          <w:u w:val="single"/>
-        </w:rPr>
-      </w:pPr>
-      <w:r>
-        <w:rPr>
-          <w:b/>
-          <w:sz w:val="32"/>
-          <w:u w:val="single"/>
-        </w:rPr>
-        <w:t>Clase 06/07</w:t>
+          <w:numId w:val="8"/>
+        </w:numPr>
+        <w:rPr>
+          <w:b/>
+          <w:sz w:val="32"/>
+          <w:u w:val="single"/>
+        </w:rPr>
+      </w:pPr>
+      <w:r>
+        <w:rPr>
+          <w:b/>
+          <w:sz w:val="32"/>
+          <w:u w:val="single"/>
+        </w:rPr>
+        <w:t>Desarrollar nivel 1</w:t>
+      </w:r>
+    </w:p>
+    <w:p>
+      <w:pPr>
+        <w:pStyle w:val="Prrafodelista"/>
+        <w:rPr>
+          <w:b/>
+          <w:sz w:val="32"/>
+          <w:u w:val="single"/>
+        </w:rPr>
+      </w:pPr>
+    </w:p>
+    <w:p>
+      <w:pPr>
+        <w:pStyle w:val="Prrafodelista"/>
+      </w:pPr>
+    </w:p>
+    <w:p>
+      <w:pPr>
+        <w:pStyle w:val="Prrafodelista"/>
+      </w:pPr>
+    </w:p>
+    <w:p>
+      <w:pPr>
+        <w:rPr>
+          <w:b/>
+          <w:sz w:val="32"/>
+          <w:u w:val="single"/>
+        </w:rPr>
+      </w:pPr>
+    </w:p>
+    <w:p>
+      <w:pPr>
+        <w:rPr>
+          <w:b/>
+          <w:sz w:val="32"/>
+          <w:u w:val="single"/>
+        </w:rPr>
+      </w:pPr>
+      <w:r>
+        <w:rPr>
+          <w:b/>
+          <w:sz w:val="32"/>
+          <w:u w:val="single"/>
+        </w:rPr>
+        <w:t>Clase 03/08</w:t>
       </w:r>
       <w:r>
         <w:rPr>
@@ -1387,55 +1858,176 @@
           <w:sz w:val="32"/>
           <w:u w:val="single"/>
         </w:rPr>
-        <w:t>Parte Diseño:</w:t>
-      </w:r>
-    </w:p>
-    <w:p>
-      <w:r>
-        <w:rPr>
-          <w:b/>
-          <w:sz w:val="32"/>
-          <w:u w:val="single"/>
-        </w:rPr>
-        <w:t>Parte Programación:</w:t>
-      </w:r>
-    </w:p>
-    <w:p>
-      <w:pPr>
-        <w:pStyle w:val="Prrafodelista"/>
-        <w:numPr>
-          <w:ilvl w:val="0"/>
-          <w:numId w:val="5"/>
-        </w:numPr>
-      </w:pPr>
-      <w:r>
-        <w:t>Continuar nivel 1</w:t>
+        <w:t>Parte diseño:</w:t>
+      </w:r>
+    </w:p>
+    <w:p>
+      <w:pPr>
+        <w:rPr>
+          <w:b/>
+          <w:sz w:val="32"/>
+          <w:u w:val="single"/>
+        </w:rPr>
+      </w:pPr>
+      <w:r>
+        <w:rPr>
+          <w:b/>
+          <w:sz w:val="32"/>
+          <w:u w:val="single"/>
+        </w:rPr>
+        <w:t xml:space="preserve">Parte </w:t>
+      </w:r>
+      <w:r>
+        <w:rPr>
+          <w:b/>
+          <w:sz w:val="32"/>
+          <w:u w:val="single"/>
+        </w:rPr>
+        <w:t>programación:</w:t>
+      </w:r>
+    </w:p>
+    <w:p>
+      <w:pPr>
+        <w:pStyle w:val="Prrafodelista"/>
+        <w:numPr>
+          <w:ilvl w:val="0"/>
+          <w:numId w:val="8"/>
+        </w:numPr>
+        <w:rPr>
+          <w:b/>
+          <w:sz w:val="32"/>
+        </w:rPr>
+      </w:pPr>
+      <w:r>
+        <w:rPr>
+          <w:b/>
+          <w:sz w:val="32"/>
+        </w:rPr>
+        <w:t>Terminar nivel 1</w:t>
+      </w:r>
+    </w:p>
+    <w:p>
+      <w:pPr>
+        <w:pStyle w:val="Prrafodelista"/>
+        <w:numPr>
+          <w:ilvl w:val="0"/>
+          <w:numId w:val="8"/>
+        </w:numPr>
+        <w:rPr>
+          <w:b/>
+          <w:sz w:val="32"/>
+        </w:rPr>
+      </w:pPr>
+      <w:r>
+        <w:rPr>
+          <w:b/>
+          <w:sz w:val="32"/>
+        </w:rPr>
+        <w:t>Comenzar nivel 2</w:t>
+      </w:r>
+    </w:p>
+    <w:p>
+      <w:pPr>
+        <w:pStyle w:val="Prrafodelista"/>
+      </w:pPr>
+    </w:p>
+    <w:p>
+      <w:pPr>
+        <w:pStyle w:val="Prrafodelista"/>
+      </w:pPr>
+    </w:p>
+    <w:p>
+      <w:pPr>
+        <w:rPr>
+          <w:b/>
+          <w:sz w:val="32"/>
+          <w:u w:val="single"/>
+        </w:rPr>
+      </w:pPr>
+    </w:p>
+    <w:p>
+      <w:pPr>
+        <w:rPr>
+          <w:b/>
+          <w:sz w:val="32"/>
+          <w:u w:val="single"/>
+        </w:rPr>
+      </w:pPr>
+    </w:p>
+    <w:p>
+      <w:pPr>
+        <w:rPr>
+          <w:b/>
+          <w:sz w:val="32"/>
+          <w:u w:val="single"/>
+        </w:rPr>
+      </w:pPr>
+      <w:r>
+        <w:rPr>
+          <w:b/>
+          <w:sz w:val="32"/>
+          <w:u w:val="single"/>
+        </w:rPr>
+        <w:t>Clase 10/08</w:t>
+      </w:r>
+      <w:r>
+        <w:rPr>
+          <w:b/>
+          <w:sz w:val="32"/>
+          <w:u w:val="single"/>
+        </w:rPr>
+        <w:t>/2018</w:t>
+      </w:r>
+    </w:p>
+    <w:p>
+      <w:pPr>
+        <w:rPr>
+          <w:b/>
+          <w:sz w:val="32"/>
+          <w:u w:val="single"/>
+        </w:rPr>
+      </w:pPr>
+      <w:r>
+        <w:rPr>
+          <w:b/>
+          <w:sz w:val="32"/>
+          <w:u w:val="single"/>
+        </w:rPr>
+        <w:t>Parte diseño:</w:t>
       </w:r>
       <w:bookmarkStart w:id="0" w:name="_GoBack"/>
       <w:bookmarkEnd w:id="0"/>
     </w:p>
     <w:p>
       <w:pPr>
-        <w:pStyle w:val="Prrafodelista"/>
-      </w:pPr>
-    </w:p>
-    <w:p>
-      <w:pPr>
-        <w:rPr>
-          <w:b/>
-          <w:u w:val="single"/>
-        </w:rPr>
-      </w:pPr>
-      <w:r>
-        <w:rPr>
-          <w:b/>
-          <w:u w:val="single"/>
-        </w:rPr>
-        <w:t>Próximos objetivos</w:t>
-      </w:r>
-      <w:r>
-        <w:rPr>
-          <w:b/>
+        <w:rPr>
+          <w:b/>
+          <w:sz w:val="32"/>
+          <w:u w:val="single"/>
+        </w:rPr>
+      </w:pPr>
+      <w:r>
+        <w:rPr>
+          <w:b/>
+          <w:sz w:val="32"/>
+          <w:u w:val="single"/>
+        </w:rPr>
+        <w:t xml:space="preserve">Parte </w:t>
+      </w:r>
+      <w:proofErr w:type="spellStart"/>
+      <w:r>
+        <w:rPr>
+          <w:b/>
+          <w:sz w:val="32"/>
+          <w:u w:val="single"/>
+        </w:rPr>
+        <w:t>Programacion</w:t>
+      </w:r>
+      <w:proofErr w:type="spellEnd"/>
+      <w:r>
+        <w:rPr>
+          <w:b/>
+          <w:sz w:val="32"/>
           <w:u w:val="single"/>
         </w:rPr>
         <w:t>:</w:t>
@@ -1446,125 +2038,930 @@
         <w:pStyle w:val="Prrafodelista"/>
         <w:numPr>
           <w:ilvl w:val="0"/>
-          <w:numId w:val="2"/>
-        </w:numPr>
-      </w:pPr>
+          <w:numId w:val="9"/>
+        </w:numPr>
+        <w:rPr>
+          <w:b/>
+          <w:sz w:val="32"/>
+        </w:rPr>
+      </w:pPr>
+      <w:r>
+        <w:rPr>
+          <w:b/>
+          <w:sz w:val="32"/>
+        </w:rPr>
+        <w:t>Desarrollar nivel 2</w:t>
+      </w:r>
+    </w:p>
+    <w:p>
+      <w:pPr>
+        <w:pStyle w:val="Prrafodelista"/>
+        <w:rPr>
+          <w:b/>
+          <w:sz w:val="32"/>
+          <w:u w:val="single"/>
+        </w:rPr>
+      </w:pPr>
+    </w:p>
+    <w:p>
+      <w:pPr>
+        <w:rPr>
+          <w:b/>
+          <w:sz w:val="32"/>
+          <w:u w:val="single"/>
+        </w:rPr>
+      </w:pPr>
+      <w:r>
+        <w:rPr>
+          <w:b/>
+          <w:sz w:val="32"/>
+          <w:u w:val="single"/>
+        </w:rPr>
+        <w:t>Clase 17/08</w:t>
+      </w:r>
+      <w:r>
+        <w:rPr>
+          <w:b/>
+          <w:sz w:val="32"/>
+          <w:u w:val="single"/>
+        </w:rPr>
+        <w:t>/2018</w:t>
+      </w:r>
+    </w:p>
+    <w:p>
+      <w:pPr>
+        <w:rPr>
+          <w:b/>
+          <w:sz w:val="32"/>
+          <w:u w:val="single"/>
+        </w:rPr>
+      </w:pPr>
+      <w:r>
+        <w:rPr>
+          <w:b/>
+          <w:sz w:val="32"/>
+          <w:u w:val="single"/>
+        </w:rPr>
+        <w:t>Parte diseño:</w:t>
+      </w:r>
+    </w:p>
+    <w:p>
+      <w:pPr>
+        <w:rPr>
+          <w:b/>
+          <w:sz w:val="32"/>
+          <w:u w:val="single"/>
+        </w:rPr>
+      </w:pPr>
+      <w:r>
+        <w:rPr>
+          <w:b/>
+          <w:sz w:val="32"/>
+          <w:u w:val="single"/>
+        </w:rPr>
+        <w:t xml:space="preserve">Parte </w:t>
+      </w:r>
       <w:proofErr w:type="spellStart"/>
       <w:r>
-        <w:t>Props</w:t>
+        <w:rPr>
+          <w:b/>
+          <w:sz w:val="32"/>
+          <w:u w:val="single"/>
+        </w:rPr>
+        <w:t>Programacion</w:t>
       </w:r>
       <w:proofErr w:type="spellEnd"/>
       <w:r>
-        <w:t xml:space="preserve"> </w:t>
-      </w:r>
-    </w:p>
-    <w:p>
-      <w:pPr>
-        <w:pStyle w:val="Prrafodelista"/>
-        <w:numPr>
-          <w:ilvl w:val="0"/>
-          <w:numId w:val="3"/>
-        </w:numPr>
-      </w:pPr>
-      <w:r>
-        <w:t>Crear Casa Blanca</w:t>
-      </w:r>
-    </w:p>
-    <w:p>
-      <w:pPr>
-        <w:pStyle w:val="Prrafodelista"/>
-        <w:numPr>
-          <w:ilvl w:val="0"/>
-          <w:numId w:val="3"/>
-        </w:numPr>
-      </w:pPr>
-      <w:r>
-        <w:t>Cinemática Principal</w:t>
-      </w:r>
-    </w:p>
-    <w:p>
-      <w:pPr>
-        <w:pStyle w:val="Prrafodelista"/>
-        <w:numPr>
-          <w:ilvl w:val="0"/>
-          <w:numId w:val="3"/>
-        </w:numPr>
-      </w:pPr>
-      <w:r>
-        <w:t xml:space="preserve">Hacer a </w:t>
+        <w:rPr>
+          <w:b/>
+          <w:sz w:val="32"/>
+          <w:u w:val="single"/>
+        </w:rPr>
+        <w:t>:</w:t>
+      </w:r>
+    </w:p>
+    <w:p>
+      <w:pPr>
+        <w:pStyle w:val="Prrafodelista"/>
+        <w:numPr>
+          <w:ilvl w:val="0"/>
+          <w:numId w:val="9"/>
+        </w:numPr>
+        <w:rPr>
+          <w:b/>
+          <w:sz w:val="32"/>
+        </w:rPr>
+      </w:pPr>
+      <w:r>
+        <w:rPr>
+          <w:b/>
+          <w:sz w:val="32"/>
+        </w:rPr>
+        <w:t>Terminar nivel 2</w:t>
+      </w:r>
+    </w:p>
+    <w:p>
+      <w:pPr>
+        <w:pStyle w:val="Prrafodelista"/>
+        <w:numPr>
+          <w:ilvl w:val="0"/>
+          <w:numId w:val="9"/>
+        </w:numPr>
+        <w:rPr>
+          <w:b/>
+          <w:sz w:val="32"/>
+        </w:rPr>
+      </w:pPr>
+      <w:r>
+        <w:rPr>
+          <w:b/>
+          <w:sz w:val="32"/>
+        </w:rPr>
+        <w:t>Comenzar nivel 3</w:t>
+      </w:r>
+    </w:p>
+    <w:p>
+      <w:pPr>
+        <w:rPr>
+          <w:b/>
+          <w:sz w:val="32"/>
+          <w:u w:val="single"/>
+        </w:rPr>
+      </w:pPr>
+    </w:p>
+    <w:p>
+      <w:pPr>
+        <w:rPr>
+          <w:b/>
+          <w:sz w:val="32"/>
+          <w:u w:val="single"/>
+        </w:rPr>
+      </w:pPr>
+      <w:r>
+        <w:rPr>
+          <w:b/>
+          <w:sz w:val="32"/>
+          <w:u w:val="single"/>
+        </w:rPr>
+        <w:lastRenderedPageBreak/>
+        <w:t>Clase 24/08</w:t>
+      </w:r>
+      <w:r>
+        <w:rPr>
+          <w:b/>
+          <w:sz w:val="32"/>
+          <w:u w:val="single"/>
+        </w:rPr>
+        <w:t>/2018</w:t>
+      </w:r>
+    </w:p>
+    <w:p>
+      <w:pPr>
+        <w:rPr>
+          <w:b/>
+          <w:sz w:val="32"/>
+          <w:u w:val="single"/>
+        </w:rPr>
+      </w:pPr>
+      <w:r>
+        <w:rPr>
+          <w:b/>
+          <w:sz w:val="32"/>
+          <w:u w:val="single"/>
+        </w:rPr>
+        <w:t>Parte Diseño:</w:t>
+      </w:r>
+    </w:p>
+    <w:p>
+      <w:pPr>
+        <w:rPr>
+          <w:b/>
+          <w:sz w:val="32"/>
+          <w:u w:val="single"/>
+        </w:rPr>
+      </w:pPr>
+      <w:r>
+        <w:rPr>
+          <w:b/>
+          <w:sz w:val="32"/>
+          <w:u w:val="single"/>
+        </w:rPr>
+        <w:t xml:space="preserve">Parte </w:t>
       </w:r>
       <w:proofErr w:type="spellStart"/>
       <w:r>
-        <w:t>Trump</w:t>
+        <w:rPr>
+          <w:b/>
+          <w:sz w:val="32"/>
+          <w:u w:val="single"/>
+        </w:rPr>
+        <w:t>Programacion</w:t>
       </w:r>
       <w:proofErr w:type="spellEnd"/>
-    </w:p>
-    <w:p>
-      <w:pPr>
-        <w:pStyle w:val="Prrafodelista"/>
-        <w:numPr>
-          <w:ilvl w:val="0"/>
-          <w:numId w:val="3"/>
-        </w:numPr>
-      </w:pPr>
-      <w:r>
-        <w:t xml:space="preserve">Crear </w:t>
-      </w:r>
+      <w:r>
+        <w:rPr>
+          <w:b/>
+          <w:sz w:val="32"/>
+          <w:u w:val="single"/>
+        </w:rPr>
+        <w:t>:</w:t>
+      </w:r>
+    </w:p>
+    <w:p>
+      <w:pPr>
+        <w:pStyle w:val="Prrafodelista"/>
+        <w:numPr>
+          <w:ilvl w:val="0"/>
+          <w:numId w:val="10"/>
+        </w:numPr>
+        <w:rPr>
+          <w:b/>
+          <w:sz w:val="32"/>
+        </w:rPr>
+      </w:pPr>
       <w:proofErr w:type="spellStart"/>
       <w:r>
-        <w:t>mas</w:t>
+        <w:rPr>
+          <w:b/>
+          <w:sz w:val="32"/>
+        </w:rPr>
+        <w:t>Desallorrar</w:t>
       </w:r>
       <w:proofErr w:type="spellEnd"/>
       <w:r>
-        <w:t xml:space="preserve"> </w:t>
+        <w:rPr>
+          <w:b/>
+          <w:sz w:val="32"/>
+        </w:rPr>
+        <w:t xml:space="preserve"> nivel 3</w:t>
+      </w:r>
+    </w:p>
+    <w:p>
+      <w:pPr>
+        <w:rPr>
+          <w:b/>
+          <w:sz w:val="32"/>
+          <w:u w:val="single"/>
+        </w:rPr>
+      </w:pPr>
+    </w:p>
+    <w:p>
+      <w:pPr>
+        <w:rPr>
+          <w:b/>
+          <w:sz w:val="32"/>
+          <w:u w:val="single"/>
+        </w:rPr>
+      </w:pPr>
+    </w:p>
+    <w:p>
+      <w:pPr>
+        <w:rPr>
+          <w:b/>
+          <w:sz w:val="32"/>
+          <w:u w:val="single"/>
+        </w:rPr>
+      </w:pPr>
+    </w:p>
+    <w:p>
+      <w:pPr>
+        <w:rPr>
+          <w:b/>
+          <w:sz w:val="32"/>
+          <w:u w:val="single"/>
+        </w:rPr>
+      </w:pPr>
+    </w:p>
+    <w:p>
+      <w:pPr>
+        <w:rPr>
+          <w:b/>
+          <w:sz w:val="32"/>
+          <w:u w:val="single"/>
+        </w:rPr>
+      </w:pPr>
+    </w:p>
+    <w:p>
+      <w:pPr>
+        <w:rPr>
+          <w:b/>
+          <w:sz w:val="32"/>
+          <w:u w:val="single"/>
+        </w:rPr>
+      </w:pPr>
+      <w:r>
+        <w:rPr>
+          <w:b/>
+          <w:sz w:val="32"/>
+          <w:u w:val="single"/>
+        </w:rPr>
+        <w:t>Clase 31/08</w:t>
+      </w:r>
+      <w:r>
+        <w:rPr>
+          <w:b/>
+          <w:sz w:val="32"/>
+          <w:u w:val="single"/>
+        </w:rPr>
+        <w:t>/2018</w:t>
+      </w:r>
+    </w:p>
+    <w:p>
+      <w:pPr>
+        <w:rPr>
+          <w:b/>
+          <w:sz w:val="32"/>
+          <w:u w:val="single"/>
+        </w:rPr>
+      </w:pPr>
+      <w:r>
+        <w:rPr>
+          <w:b/>
+          <w:sz w:val="32"/>
+          <w:u w:val="single"/>
+        </w:rPr>
+        <w:t>Parte diseño:</w:t>
+      </w:r>
+    </w:p>
+    <w:p>
+      <w:pPr>
+        <w:rPr>
+          <w:b/>
+          <w:sz w:val="32"/>
+          <w:u w:val="single"/>
+        </w:rPr>
+      </w:pPr>
+      <w:r>
+        <w:rPr>
+          <w:b/>
+          <w:sz w:val="32"/>
+          <w:u w:val="single"/>
+        </w:rPr>
+        <w:t xml:space="preserve">Parte </w:t>
       </w:r>
       <w:proofErr w:type="spellStart"/>
       <w:r>
-        <w:t>Mobs</w:t>
+        <w:rPr>
+          <w:b/>
+          <w:sz w:val="32"/>
+          <w:u w:val="single"/>
+        </w:rPr>
+        <w:t>Programacion</w:t>
       </w:r>
       <w:proofErr w:type="spellEnd"/>
-    </w:p>
-    <w:p>
-      <w:pPr>
-        <w:pStyle w:val="Prrafodelista"/>
-        <w:numPr>
-          <w:ilvl w:val="0"/>
-          <w:numId w:val="3"/>
-        </w:numPr>
-      </w:pPr>
-      <w:r>
-        <w:t>Crear Terrenos</w:t>
-      </w:r>
-    </w:p>
-    <w:p>
-      <w:pPr>
-        <w:pStyle w:val="Prrafodelista"/>
-        <w:numPr>
-          <w:ilvl w:val="0"/>
-          <w:numId w:val="3"/>
-        </w:numPr>
-      </w:pPr>
-      <w:r>
-        <w:t xml:space="preserve">Casas </w:t>
-      </w:r>
-    </w:p>
-    <w:p>
-      <w:pPr>
-        <w:pStyle w:val="Prrafodelista"/>
-      </w:pPr>
-    </w:p>
-    <w:p>
-      <w:pPr>
-        <w:pStyle w:val="Prrafodelista"/>
-      </w:pPr>
-    </w:p>
-    <w:p>
-      <w:pPr>
-        <w:pStyle w:val="Prrafodelista"/>
-      </w:pPr>
-      <w:r>
-        <w:br/>
-      </w:r>
+      <w:r>
+        <w:rPr>
+          <w:b/>
+          <w:sz w:val="32"/>
+          <w:u w:val="single"/>
+        </w:rPr>
+        <w:t>:</w:t>
+      </w:r>
+    </w:p>
+    <w:p>
+      <w:pPr>
+        <w:pStyle w:val="Prrafodelista"/>
+        <w:numPr>
+          <w:ilvl w:val="0"/>
+          <w:numId w:val="10"/>
+        </w:numPr>
+        <w:rPr>
+          <w:b/>
+          <w:sz w:val="32"/>
+        </w:rPr>
+      </w:pPr>
+      <w:r>
+        <w:rPr>
+          <w:b/>
+          <w:sz w:val="32"/>
+        </w:rPr>
+        <w:t>Terminar nivel 3</w:t>
+      </w:r>
+    </w:p>
+    <w:p>
+      <w:pPr>
+        <w:pStyle w:val="Prrafodelista"/>
+        <w:numPr>
+          <w:ilvl w:val="0"/>
+          <w:numId w:val="10"/>
+        </w:numPr>
+        <w:rPr>
+          <w:b/>
+          <w:sz w:val="32"/>
+        </w:rPr>
+      </w:pPr>
+      <w:r>
+        <w:rPr>
+          <w:b/>
+          <w:sz w:val="32"/>
+        </w:rPr>
+        <w:t>Comenzar nivel 4</w:t>
+      </w:r>
+    </w:p>
+    <w:p>
+      <w:pPr>
+        <w:rPr>
+          <w:b/>
+          <w:sz w:val="32"/>
+          <w:u w:val="single"/>
+        </w:rPr>
+      </w:pPr>
+    </w:p>
+    <w:p>
+      <w:pPr>
+        <w:rPr>
+          <w:b/>
+          <w:sz w:val="32"/>
+          <w:u w:val="single"/>
+        </w:rPr>
+      </w:pPr>
+    </w:p>
+    <w:p>
+      <w:pPr>
+        <w:rPr>
+          <w:b/>
+          <w:sz w:val="32"/>
+          <w:u w:val="single"/>
+        </w:rPr>
+      </w:pPr>
+    </w:p>
+    <w:p>
+      <w:pPr>
+        <w:rPr>
+          <w:b/>
+          <w:sz w:val="32"/>
+          <w:u w:val="single"/>
+        </w:rPr>
+      </w:pPr>
+      <w:r>
+        <w:rPr>
+          <w:b/>
+          <w:sz w:val="32"/>
+          <w:u w:val="single"/>
+        </w:rPr>
+        <w:t>Clase 07/09</w:t>
+      </w:r>
+      <w:r>
+        <w:rPr>
+          <w:b/>
+          <w:sz w:val="32"/>
+          <w:u w:val="single"/>
+        </w:rPr>
+        <w:t>/2018</w:t>
+      </w:r>
+    </w:p>
+    <w:p>
+      <w:pPr>
+        <w:rPr>
+          <w:b/>
+          <w:sz w:val="32"/>
+          <w:u w:val="single"/>
+        </w:rPr>
+      </w:pPr>
+      <w:r>
+        <w:rPr>
+          <w:b/>
+          <w:sz w:val="32"/>
+          <w:u w:val="single"/>
+        </w:rPr>
+        <w:t>Parte diseño:</w:t>
+      </w:r>
+    </w:p>
+    <w:p>
+      <w:pPr>
+        <w:rPr>
+          <w:b/>
+          <w:sz w:val="32"/>
+          <w:u w:val="single"/>
+        </w:rPr>
+      </w:pPr>
+      <w:r>
+        <w:rPr>
+          <w:b/>
+          <w:sz w:val="32"/>
+          <w:u w:val="single"/>
+        </w:rPr>
+        <w:t xml:space="preserve">Parte </w:t>
+      </w:r>
+      <w:proofErr w:type="spellStart"/>
+      <w:r>
+        <w:rPr>
+          <w:b/>
+          <w:sz w:val="32"/>
+          <w:u w:val="single"/>
+        </w:rPr>
+        <w:t>Programacion</w:t>
+      </w:r>
+      <w:proofErr w:type="spellEnd"/>
+      <w:r>
+        <w:rPr>
+          <w:b/>
+          <w:sz w:val="32"/>
+          <w:u w:val="single"/>
+        </w:rPr>
+        <w:t>:</w:t>
+      </w:r>
+    </w:p>
+    <w:p>
+      <w:pPr>
+        <w:pStyle w:val="Prrafodelista"/>
+        <w:numPr>
+          <w:ilvl w:val="0"/>
+          <w:numId w:val="11"/>
+        </w:numPr>
+        <w:rPr>
+          <w:b/>
+          <w:sz w:val="32"/>
+        </w:rPr>
+      </w:pPr>
+      <w:r>
+        <w:rPr>
+          <w:b/>
+          <w:sz w:val="32"/>
+        </w:rPr>
+        <w:lastRenderedPageBreak/>
+        <w:t>Desarrollar nivel 4</w:t>
+      </w:r>
+    </w:p>
+    <w:p>
+      <w:pPr>
+        <w:rPr>
+          <w:b/>
+          <w:sz w:val="32"/>
+          <w:u w:val="single"/>
+        </w:rPr>
+      </w:pPr>
+    </w:p>
+    <w:p>
+      <w:pPr>
+        <w:rPr>
+          <w:b/>
+          <w:sz w:val="32"/>
+          <w:u w:val="single"/>
+        </w:rPr>
+      </w:pPr>
+    </w:p>
+    <w:p>
+      <w:pPr>
+        <w:rPr>
+          <w:b/>
+          <w:sz w:val="32"/>
+          <w:u w:val="single"/>
+        </w:rPr>
+      </w:pPr>
+    </w:p>
+    <w:p>
+      <w:pPr>
+        <w:rPr>
+          <w:b/>
+          <w:sz w:val="32"/>
+          <w:u w:val="single"/>
+        </w:rPr>
+      </w:pPr>
+    </w:p>
+    <w:p>
+      <w:pPr>
+        <w:rPr>
+          <w:b/>
+          <w:sz w:val="32"/>
+          <w:u w:val="single"/>
+        </w:rPr>
+      </w:pPr>
+      <w:r>
+        <w:rPr>
+          <w:b/>
+          <w:sz w:val="32"/>
+          <w:u w:val="single"/>
+        </w:rPr>
+        <w:t>Clase 14/09</w:t>
+      </w:r>
+      <w:r>
+        <w:rPr>
+          <w:b/>
+          <w:sz w:val="32"/>
+          <w:u w:val="single"/>
+        </w:rPr>
+        <w:t>/2018</w:t>
+      </w:r>
+    </w:p>
+    <w:p>
+      <w:pPr>
+        <w:rPr>
+          <w:b/>
+          <w:sz w:val="32"/>
+          <w:u w:val="single"/>
+        </w:rPr>
+      </w:pPr>
+      <w:r>
+        <w:rPr>
+          <w:b/>
+          <w:sz w:val="32"/>
+          <w:u w:val="single"/>
+        </w:rPr>
+        <w:t>Parte diseño:</w:t>
+      </w:r>
+    </w:p>
+    <w:p>
+      <w:pPr>
+        <w:rPr>
+          <w:b/>
+          <w:sz w:val="32"/>
+          <w:u w:val="single"/>
+        </w:rPr>
+      </w:pPr>
+      <w:r>
+        <w:rPr>
+          <w:b/>
+          <w:sz w:val="32"/>
+          <w:u w:val="single"/>
+        </w:rPr>
+        <w:t>Parte programación:</w:t>
+      </w:r>
+    </w:p>
+    <w:p>
+      <w:pPr>
+        <w:pStyle w:val="Prrafodelista"/>
+        <w:numPr>
+          <w:ilvl w:val="0"/>
+          <w:numId w:val="11"/>
+        </w:numPr>
+        <w:rPr>
+          <w:b/>
+          <w:sz w:val="32"/>
+        </w:rPr>
+      </w:pPr>
+      <w:r>
+        <w:rPr>
+          <w:b/>
+          <w:sz w:val="32"/>
+        </w:rPr>
+        <w:t>Terminar nivel 4</w:t>
+      </w:r>
+    </w:p>
+    <w:p>
+      <w:pPr>
+        <w:pStyle w:val="Prrafodelista"/>
+        <w:numPr>
+          <w:ilvl w:val="0"/>
+          <w:numId w:val="11"/>
+        </w:numPr>
+        <w:rPr>
+          <w:b/>
+          <w:sz w:val="32"/>
+        </w:rPr>
+      </w:pPr>
+      <w:r>
+        <w:rPr>
+          <w:b/>
+          <w:sz w:val="32"/>
+        </w:rPr>
+        <w:t>Comenzar nivel 5</w:t>
+      </w:r>
+    </w:p>
+    <w:p>
+      <w:pPr>
+        <w:rPr>
+          <w:b/>
+          <w:sz w:val="32"/>
+          <w:u w:val="single"/>
+        </w:rPr>
+      </w:pPr>
+    </w:p>
+    <w:p>
+      <w:pPr>
+        <w:rPr>
+          <w:b/>
+          <w:sz w:val="32"/>
+          <w:u w:val="single"/>
+        </w:rPr>
+      </w:pPr>
+    </w:p>
+    <w:p>
+      <w:pPr>
+        <w:rPr>
+          <w:b/>
+          <w:sz w:val="32"/>
+          <w:u w:val="single"/>
+        </w:rPr>
+      </w:pPr>
+      <w:r>
+        <w:rPr>
+          <w:b/>
+          <w:sz w:val="32"/>
+          <w:u w:val="single"/>
+        </w:rPr>
+        <w:t>Clase 21/10</w:t>
+      </w:r>
+      <w:r>
+        <w:rPr>
+          <w:b/>
+          <w:sz w:val="32"/>
+          <w:u w:val="single"/>
+        </w:rPr>
+        <w:t>/2018</w:t>
+      </w:r>
+    </w:p>
+    <w:p>
+      <w:pPr>
+        <w:rPr>
+          <w:b/>
+          <w:sz w:val="32"/>
+          <w:u w:val="single"/>
+        </w:rPr>
+      </w:pPr>
+      <w:r>
+        <w:rPr>
+          <w:b/>
+          <w:sz w:val="32"/>
+          <w:u w:val="single"/>
+        </w:rPr>
+        <w:t>Parte diseño:</w:t>
+      </w:r>
+    </w:p>
+    <w:p>
+      <w:pPr>
+        <w:rPr>
+          <w:b/>
+          <w:sz w:val="32"/>
+          <w:u w:val="single"/>
+        </w:rPr>
+      </w:pPr>
+      <w:r>
+        <w:rPr>
+          <w:b/>
+          <w:sz w:val="32"/>
+          <w:u w:val="single"/>
+        </w:rPr>
+        <w:t xml:space="preserve">Parte </w:t>
+      </w:r>
+      <w:proofErr w:type="spellStart"/>
+      <w:r>
+        <w:rPr>
+          <w:b/>
+          <w:sz w:val="32"/>
+          <w:u w:val="single"/>
+        </w:rPr>
+        <w:t>Programacion</w:t>
+      </w:r>
+      <w:proofErr w:type="spellEnd"/>
+      <w:r>
+        <w:rPr>
+          <w:b/>
+          <w:sz w:val="32"/>
+          <w:u w:val="single"/>
+        </w:rPr>
+        <w:t>:</w:t>
+      </w:r>
+    </w:p>
+    <w:p>
+      <w:pPr>
+        <w:pStyle w:val="Prrafodelista"/>
+        <w:numPr>
+          <w:ilvl w:val="0"/>
+          <w:numId w:val="12"/>
+        </w:numPr>
+        <w:rPr>
+          <w:b/>
+          <w:sz w:val="32"/>
+        </w:rPr>
+      </w:pPr>
+      <w:r>
+        <w:rPr>
+          <w:b/>
+          <w:sz w:val="32"/>
+        </w:rPr>
+        <w:t>Desarrollar nivel 5</w:t>
+      </w:r>
+    </w:p>
+    <w:p>
+      <w:pPr>
+        <w:rPr>
+          <w:b/>
+          <w:sz w:val="32"/>
+          <w:u w:val="single"/>
+        </w:rPr>
+      </w:pPr>
+    </w:p>
+    <w:p>
+      <w:pPr>
+        <w:rPr>
+          <w:b/>
+          <w:sz w:val="32"/>
+          <w:u w:val="single"/>
+        </w:rPr>
+      </w:pPr>
+    </w:p>
+    <w:p>
+      <w:pPr>
+        <w:rPr>
+          <w:b/>
+          <w:sz w:val="32"/>
+          <w:u w:val="single"/>
+        </w:rPr>
+      </w:pPr>
+    </w:p>
+    <w:p>
+      <w:pPr>
+        <w:rPr>
+          <w:b/>
+          <w:sz w:val="32"/>
+          <w:u w:val="single"/>
+        </w:rPr>
+      </w:pPr>
+      <w:r>
+        <w:rPr>
+          <w:b/>
+          <w:sz w:val="32"/>
+          <w:u w:val="single"/>
+        </w:rPr>
+        <w:t>Clase 28/10</w:t>
+      </w:r>
+      <w:r>
+        <w:rPr>
+          <w:b/>
+          <w:sz w:val="32"/>
+          <w:u w:val="single"/>
+        </w:rPr>
+        <w:t>/2018</w:t>
+      </w:r>
+    </w:p>
+    <w:p>
+      <w:pPr>
+        <w:rPr>
+          <w:b/>
+          <w:sz w:val="32"/>
+          <w:u w:val="single"/>
+        </w:rPr>
+      </w:pPr>
+      <w:r>
+        <w:rPr>
+          <w:b/>
+          <w:sz w:val="32"/>
+          <w:u w:val="single"/>
+        </w:rPr>
+        <w:lastRenderedPageBreak/>
+        <w:t>Parte diseño:</w:t>
+      </w:r>
+    </w:p>
+    <w:p>
+      <w:pPr>
+        <w:rPr>
+          <w:b/>
+          <w:sz w:val="32"/>
+          <w:u w:val="single"/>
+        </w:rPr>
+      </w:pPr>
+      <w:r>
+        <w:rPr>
+          <w:b/>
+          <w:sz w:val="32"/>
+          <w:u w:val="single"/>
+        </w:rPr>
+        <w:t xml:space="preserve">Parte </w:t>
+      </w:r>
+      <w:proofErr w:type="spellStart"/>
+      <w:r>
+        <w:rPr>
+          <w:b/>
+          <w:sz w:val="32"/>
+          <w:u w:val="single"/>
+        </w:rPr>
+        <w:t>Programacion</w:t>
+      </w:r>
+      <w:proofErr w:type="spellEnd"/>
+      <w:r>
+        <w:rPr>
+          <w:b/>
+          <w:sz w:val="32"/>
+          <w:u w:val="single"/>
+        </w:rPr>
+        <w:t>:</w:t>
+      </w:r>
+    </w:p>
+    <w:p>
+      <w:pPr>
+        <w:pStyle w:val="Prrafodelista"/>
+        <w:numPr>
+          <w:ilvl w:val="0"/>
+          <w:numId w:val="12"/>
+        </w:numPr>
+        <w:rPr>
+          <w:b/>
+          <w:sz w:val="32"/>
+        </w:rPr>
+      </w:pPr>
+      <w:r>
+        <w:rPr>
+          <w:b/>
+          <w:sz w:val="32"/>
+        </w:rPr>
+        <w:t>Terminar nivel 5</w:t>
+      </w:r>
+    </w:p>
+    <w:p>
+      <w:pPr>
+        <w:pStyle w:val="Prrafodelista"/>
+      </w:pPr>
     </w:p>
     <w:p>
       <w:pPr>
@@ -1584,8 +2981,234 @@
 </file>
 
 <file path=word/numbering.xml><?xml version="1.0" encoding="utf-8"?>
-<w:numbering xmlns:wpc="http://schemas.microsoft.com/office/word/2010/wordprocessingCanvas" xmlns:mc="http://schemas.openxmlformats.org/markup-compatibility/2006" xmlns:o="urn:schemas-microsoft-com:office:office" xmlns:r="http://schemas.openxmlformats.org/officeDocument/2006/relationships" xmlns:m="http://schemas.openxmlformats.org/officeDocument/2006/math" xmlns:v="urn:schemas-microsoft-com:vml" xmlns:wp14="http://schemas.microsoft.com/office/word/2010/wordprocessingDrawing" xmlns:wp="http://schemas.openxmlformats.org/drawingml/2006/wordprocessingDrawing" xmlns:w10="urn:schemas-microsoft-com:office:word" xmlns:w="http://schemas.openxmlformats.org/wordprocessingml/2006/main" xmlns:w14="http://schemas.microsoft.com/office/word/2010/wordml" xmlns:wpg="http://schemas.microsoft.com/office/word/2010/wordprocessingGroup" xmlns:wpi="http://schemas.microsoft.com/office/word/2010/wordprocessingInk" xmlns:wne="http://schemas.microsoft.com/office/word/2006/wordml" xmlns:wps="http://schemas.microsoft.com/office/word/2010/wordprocessingShape" mc:Ignorable="w14 wp14">
-  <w:abstractNum w:abstractNumId="0">
+<w:numbering xmlns:wpc="http://schemas.microsoft.com/office/word/2010/wordprocessingCanvas" xmlns:cx="http://schemas.microsoft.com/office/drawing/2014/chartex" xmlns:mc="http://schemas.openxmlformats.org/markup-compatibility/2006" xmlns:o="urn:schemas-microsoft-com:office:office" xmlns:r="http://schemas.openxmlformats.org/officeDocument/2006/relationships" xmlns:m="http://schemas.openxmlformats.org/officeDocument/2006/math" xmlns:v="urn:schemas-microsoft-com:vml" xmlns:wp14="http://schemas.microsoft.com/office/word/2010/wordprocessingDrawing" xmlns:wp="http://schemas.openxmlformats.org/drawingml/2006/wordprocessingDrawing" xmlns:w10="urn:schemas-microsoft-com:office:word" xmlns:w="http://schemas.openxmlformats.org/wordprocessingml/2006/main" xmlns:w14="http://schemas.microsoft.com/office/word/2010/wordml" xmlns:w15="http://schemas.microsoft.com/office/word/2012/wordml" xmlns:w16se="http://schemas.microsoft.com/office/word/2015/wordml/symex" xmlns:wpg="http://schemas.microsoft.com/office/word/2010/wordprocessingGroup" xmlns:wpi="http://schemas.microsoft.com/office/word/2010/wordprocessingInk" xmlns:wne="http://schemas.microsoft.com/office/word/2006/wordml" xmlns:wps="http://schemas.microsoft.com/office/word/2010/wordprocessingShape" mc:Ignorable="w14 w15 w16se wp14">
+  <w:abstractNum w:abstractNumId="0" w15:restartNumberingAfterBreak="0">
+    <w:nsid w:val="03020797"/>
+    <w:multiLevelType w:val="hybridMultilevel"/>
+    <w:tmpl w:val="28E093DC"/>
+    <w:lvl w:ilvl="0" w:tplc="2C0A0001">
+      <w:start w:val="1"/>
+      <w:numFmt w:val="bullet"/>
+      <w:lvlText w:val=""/>
+      <w:lvlJc w:val="left"/>
+      <w:pPr>
+        <w:ind w:left="720" w:hanging="360"/>
+      </w:pPr>
+      <w:rPr>
+        <w:rFonts w:ascii="Symbol" w:hAnsi="Symbol" w:hint="default"/>
+      </w:rPr>
+    </w:lvl>
+    <w:lvl w:ilvl="1" w:tplc="2C0A0003" w:tentative="1">
+      <w:start w:val="1"/>
+      <w:numFmt w:val="bullet"/>
+      <w:lvlText w:val="o"/>
+      <w:lvlJc w:val="left"/>
+      <w:pPr>
+        <w:ind w:left="1440" w:hanging="360"/>
+      </w:pPr>
+      <w:rPr>
+        <w:rFonts w:ascii="Courier New" w:hAnsi="Courier New" w:cs="Courier New" w:hint="default"/>
+      </w:rPr>
+    </w:lvl>
+    <w:lvl w:ilvl="2" w:tplc="2C0A0005" w:tentative="1">
+      <w:start w:val="1"/>
+      <w:numFmt w:val="bullet"/>
+      <w:lvlText w:val=""/>
+      <w:lvlJc w:val="left"/>
+      <w:pPr>
+        <w:ind w:left="2160" w:hanging="360"/>
+      </w:pPr>
+      <w:rPr>
+        <w:rFonts w:ascii="Wingdings" w:hAnsi="Wingdings" w:hint="default"/>
+      </w:rPr>
+    </w:lvl>
+    <w:lvl w:ilvl="3" w:tplc="2C0A0001" w:tentative="1">
+      <w:start w:val="1"/>
+      <w:numFmt w:val="bullet"/>
+      <w:lvlText w:val=""/>
+      <w:lvlJc w:val="left"/>
+      <w:pPr>
+        <w:ind w:left="2880" w:hanging="360"/>
+      </w:pPr>
+      <w:rPr>
+        <w:rFonts w:ascii="Symbol" w:hAnsi="Symbol" w:hint="default"/>
+      </w:rPr>
+    </w:lvl>
+    <w:lvl w:ilvl="4" w:tplc="2C0A0003" w:tentative="1">
+      <w:start w:val="1"/>
+      <w:numFmt w:val="bullet"/>
+      <w:lvlText w:val="o"/>
+      <w:lvlJc w:val="left"/>
+      <w:pPr>
+        <w:ind w:left="3600" w:hanging="360"/>
+      </w:pPr>
+      <w:rPr>
+        <w:rFonts w:ascii="Courier New" w:hAnsi="Courier New" w:cs="Courier New" w:hint="default"/>
+      </w:rPr>
+    </w:lvl>
+    <w:lvl w:ilvl="5" w:tplc="2C0A0005" w:tentative="1">
+      <w:start w:val="1"/>
+      <w:numFmt w:val="bullet"/>
+      <w:lvlText w:val=""/>
+      <w:lvlJc w:val="left"/>
+      <w:pPr>
+        <w:ind w:left="4320" w:hanging="360"/>
+      </w:pPr>
+      <w:rPr>
+        <w:rFonts w:ascii="Wingdings" w:hAnsi="Wingdings" w:hint="default"/>
+      </w:rPr>
+    </w:lvl>
+    <w:lvl w:ilvl="6" w:tplc="2C0A0001" w:tentative="1">
+      <w:start w:val="1"/>
+      <w:numFmt w:val="bullet"/>
+      <w:lvlText w:val=""/>
+      <w:lvlJc w:val="left"/>
+      <w:pPr>
+        <w:ind w:left="5040" w:hanging="360"/>
+      </w:pPr>
+      <w:rPr>
+        <w:rFonts w:ascii="Symbol" w:hAnsi="Symbol" w:hint="default"/>
+      </w:rPr>
+    </w:lvl>
+    <w:lvl w:ilvl="7" w:tplc="2C0A0003" w:tentative="1">
+      <w:start w:val="1"/>
+      <w:numFmt w:val="bullet"/>
+      <w:lvlText w:val="o"/>
+      <w:lvlJc w:val="left"/>
+      <w:pPr>
+        <w:ind w:left="5760" w:hanging="360"/>
+      </w:pPr>
+      <w:rPr>
+        <w:rFonts w:ascii="Courier New" w:hAnsi="Courier New" w:cs="Courier New" w:hint="default"/>
+      </w:rPr>
+    </w:lvl>
+    <w:lvl w:ilvl="8" w:tplc="2C0A0005" w:tentative="1">
+      <w:start w:val="1"/>
+      <w:numFmt w:val="bullet"/>
+      <w:lvlText w:val=""/>
+      <w:lvlJc w:val="left"/>
+      <w:pPr>
+        <w:ind w:left="6480" w:hanging="360"/>
+      </w:pPr>
+      <w:rPr>
+        <w:rFonts w:ascii="Wingdings" w:hAnsi="Wingdings" w:hint="default"/>
+      </w:rPr>
+    </w:lvl>
+  </w:abstractNum>
+  <w:abstractNum w:abstractNumId="1" w15:restartNumberingAfterBreak="0">
+    <w:nsid w:val="08432FA1"/>
+    <w:multiLevelType w:val="hybridMultilevel"/>
+    <w:tmpl w:val="E7484846"/>
+    <w:lvl w:ilvl="0" w:tplc="2C0A0001">
+      <w:start w:val="1"/>
+      <w:numFmt w:val="bullet"/>
+      <w:lvlText w:val=""/>
+      <w:lvlJc w:val="left"/>
+      <w:pPr>
+        <w:ind w:left="720" w:hanging="360"/>
+      </w:pPr>
+      <w:rPr>
+        <w:rFonts w:ascii="Symbol" w:hAnsi="Symbol" w:hint="default"/>
+      </w:rPr>
+    </w:lvl>
+    <w:lvl w:ilvl="1" w:tplc="2C0A0003" w:tentative="1">
+      <w:start w:val="1"/>
+      <w:numFmt w:val="bullet"/>
+      <w:lvlText w:val="o"/>
+      <w:lvlJc w:val="left"/>
+      <w:pPr>
+        <w:ind w:left="1440" w:hanging="360"/>
+      </w:pPr>
+      <w:rPr>
+        <w:rFonts w:ascii="Courier New" w:hAnsi="Courier New" w:cs="Courier New" w:hint="default"/>
+      </w:rPr>
+    </w:lvl>
+    <w:lvl w:ilvl="2" w:tplc="2C0A0005" w:tentative="1">
+      <w:start w:val="1"/>
+      <w:numFmt w:val="bullet"/>
+      <w:lvlText w:val=""/>
+      <w:lvlJc w:val="left"/>
+      <w:pPr>
+        <w:ind w:left="2160" w:hanging="360"/>
+      </w:pPr>
+      <w:rPr>
+        <w:rFonts w:ascii="Wingdings" w:hAnsi="Wingdings" w:hint="default"/>
+      </w:rPr>
+    </w:lvl>
+    <w:lvl w:ilvl="3" w:tplc="2C0A0001" w:tentative="1">
+      <w:start w:val="1"/>
+      <w:numFmt w:val="bullet"/>
+      <w:lvlText w:val=""/>
+      <w:lvlJc w:val="left"/>
+      <w:pPr>
+        <w:ind w:left="2880" w:hanging="360"/>
+      </w:pPr>
+      <w:rPr>
+        <w:rFonts w:ascii="Symbol" w:hAnsi="Symbol" w:hint="default"/>
+      </w:rPr>
+    </w:lvl>
+    <w:lvl w:ilvl="4" w:tplc="2C0A0003" w:tentative="1">
+      <w:start w:val="1"/>
+      <w:numFmt w:val="bullet"/>
+      <w:lvlText w:val="o"/>
+      <w:lvlJc w:val="left"/>
+      <w:pPr>
+        <w:ind w:left="3600" w:hanging="360"/>
+      </w:pPr>
+      <w:rPr>
+        <w:rFonts w:ascii="Courier New" w:hAnsi="Courier New" w:cs="Courier New" w:hint="default"/>
+      </w:rPr>
+    </w:lvl>
+    <w:lvl w:ilvl="5" w:tplc="2C0A0005" w:tentative="1">
+      <w:start w:val="1"/>
+      <w:numFmt w:val="bullet"/>
+      <w:lvlText w:val=""/>
+      <w:lvlJc w:val="left"/>
+      <w:pPr>
+        <w:ind w:left="4320" w:hanging="360"/>
+      </w:pPr>
+      <w:rPr>
+        <w:rFonts w:ascii="Wingdings" w:hAnsi="Wingdings" w:hint="default"/>
+      </w:rPr>
+    </w:lvl>
+    <w:lvl w:ilvl="6" w:tplc="2C0A0001" w:tentative="1">
+      <w:start w:val="1"/>
+      <w:numFmt w:val="bullet"/>
+      <w:lvlText w:val=""/>
+      <w:lvlJc w:val="left"/>
+      <w:pPr>
+        <w:ind w:left="5040" w:hanging="360"/>
+      </w:pPr>
+      <w:rPr>
+        <w:rFonts w:ascii="Symbol" w:hAnsi="Symbol" w:hint="default"/>
+      </w:rPr>
+    </w:lvl>
+    <w:lvl w:ilvl="7" w:tplc="2C0A0003" w:tentative="1">
+      <w:start w:val="1"/>
+      <w:numFmt w:val="bullet"/>
+      <w:lvlText w:val="o"/>
+      <w:lvlJc w:val="left"/>
+      <w:pPr>
+        <w:ind w:left="5760" w:hanging="360"/>
+      </w:pPr>
+      <w:rPr>
+        <w:rFonts w:ascii="Courier New" w:hAnsi="Courier New" w:cs="Courier New" w:hint="default"/>
+      </w:rPr>
+    </w:lvl>
+    <w:lvl w:ilvl="8" w:tplc="2C0A0005" w:tentative="1">
+      <w:start w:val="1"/>
+      <w:numFmt w:val="bullet"/>
+      <w:lvlText w:val=""/>
+      <w:lvlJc w:val="left"/>
+      <w:pPr>
+        <w:ind w:left="6480" w:hanging="360"/>
+      </w:pPr>
+      <w:rPr>
+        <w:rFonts w:ascii="Wingdings" w:hAnsi="Wingdings" w:hint="default"/>
+      </w:rPr>
+    </w:lvl>
+  </w:abstractNum>
+  <w:abstractNum w:abstractNumId="2" w15:restartNumberingAfterBreak="0">
     <w:nsid w:val="0A201E9D"/>
     <w:multiLevelType w:val="hybridMultilevel"/>
     <w:tmpl w:val="2C6C80FC"/>
@@ -1698,7 +3321,120 @@
       </w:rPr>
     </w:lvl>
   </w:abstractNum>
-  <w:abstractNum w:abstractNumId="1">
+  <w:abstractNum w:abstractNumId="3" w15:restartNumberingAfterBreak="0">
+    <w:nsid w:val="103F7B9D"/>
+    <w:multiLevelType w:val="hybridMultilevel"/>
+    <w:tmpl w:val="FD483D0C"/>
+    <w:lvl w:ilvl="0" w:tplc="2C0A0001">
+      <w:start w:val="1"/>
+      <w:numFmt w:val="bullet"/>
+      <w:lvlText w:val=""/>
+      <w:lvlJc w:val="left"/>
+      <w:pPr>
+        <w:ind w:left="720" w:hanging="360"/>
+      </w:pPr>
+      <w:rPr>
+        <w:rFonts w:ascii="Symbol" w:hAnsi="Symbol" w:hint="default"/>
+      </w:rPr>
+    </w:lvl>
+    <w:lvl w:ilvl="1" w:tplc="2C0A0003" w:tentative="1">
+      <w:start w:val="1"/>
+      <w:numFmt w:val="bullet"/>
+      <w:lvlText w:val="o"/>
+      <w:lvlJc w:val="left"/>
+      <w:pPr>
+        <w:ind w:left="1440" w:hanging="360"/>
+      </w:pPr>
+      <w:rPr>
+        <w:rFonts w:ascii="Courier New" w:hAnsi="Courier New" w:cs="Courier New" w:hint="default"/>
+      </w:rPr>
+    </w:lvl>
+    <w:lvl w:ilvl="2" w:tplc="2C0A0005" w:tentative="1">
+      <w:start w:val="1"/>
+      <w:numFmt w:val="bullet"/>
+      <w:lvlText w:val=""/>
+      <w:lvlJc w:val="left"/>
+      <w:pPr>
+        <w:ind w:left="2160" w:hanging="360"/>
+      </w:pPr>
+      <w:rPr>
+        <w:rFonts w:ascii="Wingdings" w:hAnsi="Wingdings" w:hint="default"/>
+      </w:rPr>
+    </w:lvl>
+    <w:lvl w:ilvl="3" w:tplc="2C0A0001" w:tentative="1">
+      <w:start w:val="1"/>
+      <w:numFmt w:val="bullet"/>
+      <w:lvlText w:val=""/>
+      <w:lvlJc w:val="left"/>
+      <w:pPr>
+        <w:ind w:left="2880" w:hanging="360"/>
+      </w:pPr>
+      <w:rPr>
+        <w:rFonts w:ascii="Symbol" w:hAnsi="Symbol" w:hint="default"/>
+      </w:rPr>
+    </w:lvl>
+    <w:lvl w:ilvl="4" w:tplc="2C0A0003" w:tentative="1">
+      <w:start w:val="1"/>
+      <w:numFmt w:val="bullet"/>
+      <w:lvlText w:val="o"/>
+      <w:lvlJc w:val="left"/>
+      <w:pPr>
+        <w:ind w:left="3600" w:hanging="360"/>
+      </w:pPr>
+      <w:rPr>
+        <w:rFonts w:ascii="Courier New" w:hAnsi="Courier New" w:cs="Courier New" w:hint="default"/>
+      </w:rPr>
+    </w:lvl>
+    <w:lvl w:ilvl="5" w:tplc="2C0A0005" w:tentative="1">
+      <w:start w:val="1"/>
+      <w:numFmt w:val="bullet"/>
+      <w:lvlText w:val=""/>
+      <w:lvlJc w:val="left"/>
+      <w:pPr>
+        <w:ind w:left="4320" w:hanging="360"/>
+      </w:pPr>
+      <w:rPr>
+        <w:rFonts w:ascii="Wingdings" w:hAnsi="Wingdings" w:hint="default"/>
+      </w:rPr>
+    </w:lvl>
+    <w:lvl w:ilvl="6" w:tplc="2C0A0001" w:tentative="1">
+      <w:start w:val="1"/>
+      <w:numFmt w:val="bullet"/>
+      <w:lvlText w:val=""/>
+      <w:lvlJc w:val="left"/>
+      <w:pPr>
+        <w:ind w:left="5040" w:hanging="360"/>
+      </w:pPr>
+      <w:rPr>
+        <w:rFonts w:ascii="Symbol" w:hAnsi="Symbol" w:hint="default"/>
+      </w:rPr>
+    </w:lvl>
+    <w:lvl w:ilvl="7" w:tplc="2C0A0003" w:tentative="1">
+      <w:start w:val="1"/>
+      <w:numFmt w:val="bullet"/>
+      <w:lvlText w:val="o"/>
+      <w:lvlJc w:val="left"/>
+      <w:pPr>
+        <w:ind w:left="5760" w:hanging="360"/>
+      </w:pPr>
+      <w:rPr>
+        <w:rFonts w:ascii="Courier New" w:hAnsi="Courier New" w:cs="Courier New" w:hint="default"/>
+      </w:rPr>
+    </w:lvl>
+    <w:lvl w:ilvl="8" w:tplc="2C0A0005" w:tentative="1">
+      <w:start w:val="1"/>
+      <w:numFmt w:val="bullet"/>
+      <w:lvlText w:val=""/>
+      <w:lvlJc w:val="left"/>
+      <w:pPr>
+        <w:ind w:left="6480" w:hanging="360"/>
+      </w:pPr>
+      <w:rPr>
+        <w:rFonts w:ascii="Wingdings" w:hAnsi="Wingdings" w:hint="default"/>
+      </w:rPr>
+    </w:lvl>
+  </w:abstractNum>
+  <w:abstractNum w:abstractNumId="4" w15:restartNumberingAfterBreak="0">
     <w:nsid w:val="1A223AF9"/>
     <w:multiLevelType w:val="hybridMultilevel"/>
     <w:tmpl w:val="C63A2D28"/>
@@ -1811,7 +3547,233 @@
       </w:rPr>
     </w:lvl>
   </w:abstractNum>
-  <w:abstractNum w:abstractNumId="2">
+  <w:abstractNum w:abstractNumId="5" w15:restartNumberingAfterBreak="0">
+    <w:nsid w:val="1E416A1F"/>
+    <w:multiLevelType w:val="hybridMultilevel"/>
+    <w:tmpl w:val="14381C9C"/>
+    <w:lvl w:ilvl="0" w:tplc="2C0A0001">
+      <w:start w:val="1"/>
+      <w:numFmt w:val="bullet"/>
+      <w:lvlText w:val=""/>
+      <w:lvlJc w:val="left"/>
+      <w:pPr>
+        <w:ind w:left="720" w:hanging="360"/>
+      </w:pPr>
+      <w:rPr>
+        <w:rFonts w:ascii="Symbol" w:hAnsi="Symbol" w:hint="default"/>
+      </w:rPr>
+    </w:lvl>
+    <w:lvl w:ilvl="1" w:tplc="2C0A0003" w:tentative="1">
+      <w:start w:val="1"/>
+      <w:numFmt w:val="bullet"/>
+      <w:lvlText w:val="o"/>
+      <w:lvlJc w:val="left"/>
+      <w:pPr>
+        <w:ind w:left="1440" w:hanging="360"/>
+      </w:pPr>
+      <w:rPr>
+        <w:rFonts w:ascii="Courier New" w:hAnsi="Courier New" w:cs="Courier New" w:hint="default"/>
+      </w:rPr>
+    </w:lvl>
+    <w:lvl w:ilvl="2" w:tplc="2C0A0005" w:tentative="1">
+      <w:start w:val="1"/>
+      <w:numFmt w:val="bullet"/>
+      <w:lvlText w:val=""/>
+      <w:lvlJc w:val="left"/>
+      <w:pPr>
+        <w:ind w:left="2160" w:hanging="360"/>
+      </w:pPr>
+      <w:rPr>
+        <w:rFonts w:ascii="Wingdings" w:hAnsi="Wingdings" w:hint="default"/>
+      </w:rPr>
+    </w:lvl>
+    <w:lvl w:ilvl="3" w:tplc="2C0A0001" w:tentative="1">
+      <w:start w:val="1"/>
+      <w:numFmt w:val="bullet"/>
+      <w:lvlText w:val=""/>
+      <w:lvlJc w:val="left"/>
+      <w:pPr>
+        <w:ind w:left="2880" w:hanging="360"/>
+      </w:pPr>
+      <w:rPr>
+        <w:rFonts w:ascii="Symbol" w:hAnsi="Symbol" w:hint="default"/>
+      </w:rPr>
+    </w:lvl>
+    <w:lvl w:ilvl="4" w:tplc="2C0A0003" w:tentative="1">
+      <w:start w:val="1"/>
+      <w:numFmt w:val="bullet"/>
+      <w:lvlText w:val="o"/>
+      <w:lvlJc w:val="left"/>
+      <w:pPr>
+        <w:ind w:left="3600" w:hanging="360"/>
+      </w:pPr>
+      <w:rPr>
+        <w:rFonts w:ascii="Courier New" w:hAnsi="Courier New" w:cs="Courier New" w:hint="default"/>
+      </w:rPr>
+    </w:lvl>
+    <w:lvl w:ilvl="5" w:tplc="2C0A0005" w:tentative="1">
+      <w:start w:val="1"/>
+      <w:numFmt w:val="bullet"/>
+      <w:lvlText w:val=""/>
+      <w:lvlJc w:val="left"/>
+      <w:pPr>
+        <w:ind w:left="4320" w:hanging="360"/>
+      </w:pPr>
+      <w:rPr>
+        <w:rFonts w:ascii="Wingdings" w:hAnsi="Wingdings" w:hint="default"/>
+      </w:rPr>
+    </w:lvl>
+    <w:lvl w:ilvl="6" w:tplc="2C0A0001" w:tentative="1">
+      <w:start w:val="1"/>
+      <w:numFmt w:val="bullet"/>
+      <w:lvlText w:val=""/>
+      <w:lvlJc w:val="left"/>
+      <w:pPr>
+        <w:ind w:left="5040" w:hanging="360"/>
+      </w:pPr>
+      <w:rPr>
+        <w:rFonts w:ascii="Symbol" w:hAnsi="Symbol" w:hint="default"/>
+      </w:rPr>
+    </w:lvl>
+    <w:lvl w:ilvl="7" w:tplc="2C0A0003" w:tentative="1">
+      <w:start w:val="1"/>
+      <w:numFmt w:val="bullet"/>
+      <w:lvlText w:val="o"/>
+      <w:lvlJc w:val="left"/>
+      <w:pPr>
+        <w:ind w:left="5760" w:hanging="360"/>
+      </w:pPr>
+      <w:rPr>
+        <w:rFonts w:ascii="Courier New" w:hAnsi="Courier New" w:cs="Courier New" w:hint="default"/>
+      </w:rPr>
+    </w:lvl>
+    <w:lvl w:ilvl="8" w:tplc="2C0A0005" w:tentative="1">
+      <w:start w:val="1"/>
+      <w:numFmt w:val="bullet"/>
+      <w:lvlText w:val=""/>
+      <w:lvlJc w:val="left"/>
+      <w:pPr>
+        <w:ind w:left="6480" w:hanging="360"/>
+      </w:pPr>
+      <w:rPr>
+        <w:rFonts w:ascii="Wingdings" w:hAnsi="Wingdings" w:hint="default"/>
+      </w:rPr>
+    </w:lvl>
+  </w:abstractNum>
+  <w:abstractNum w:abstractNumId="6" w15:restartNumberingAfterBreak="0">
+    <w:nsid w:val="24E92577"/>
+    <w:multiLevelType w:val="hybridMultilevel"/>
+    <w:tmpl w:val="C5700934"/>
+    <w:lvl w:ilvl="0" w:tplc="2C0A0001">
+      <w:start w:val="1"/>
+      <w:numFmt w:val="bullet"/>
+      <w:lvlText w:val=""/>
+      <w:lvlJc w:val="left"/>
+      <w:pPr>
+        <w:ind w:left="720" w:hanging="360"/>
+      </w:pPr>
+      <w:rPr>
+        <w:rFonts w:ascii="Symbol" w:hAnsi="Symbol" w:hint="default"/>
+      </w:rPr>
+    </w:lvl>
+    <w:lvl w:ilvl="1" w:tplc="2C0A0003" w:tentative="1">
+      <w:start w:val="1"/>
+      <w:numFmt w:val="bullet"/>
+      <w:lvlText w:val="o"/>
+      <w:lvlJc w:val="left"/>
+      <w:pPr>
+        <w:ind w:left="1440" w:hanging="360"/>
+      </w:pPr>
+      <w:rPr>
+        <w:rFonts w:ascii="Courier New" w:hAnsi="Courier New" w:cs="Courier New" w:hint="default"/>
+      </w:rPr>
+    </w:lvl>
+    <w:lvl w:ilvl="2" w:tplc="2C0A0005" w:tentative="1">
+      <w:start w:val="1"/>
+      <w:numFmt w:val="bullet"/>
+      <w:lvlText w:val=""/>
+      <w:lvlJc w:val="left"/>
+      <w:pPr>
+        <w:ind w:left="2160" w:hanging="360"/>
+      </w:pPr>
+      <w:rPr>
+        <w:rFonts w:ascii="Wingdings" w:hAnsi="Wingdings" w:hint="default"/>
+      </w:rPr>
+    </w:lvl>
+    <w:lvl w:ilvl="3" w:tplc="2C0A0001" w:tentative="1">
+      <w:start w:val="1"/>
+      <w:numFmt w:val="bullet"/>
+      <w:lvlText w:val=""/>
+      <w:lvlJc w:val="left"/>
+      <w:pPr>
+        <w:ind w:left="2880" w:hanging="360"/>
+      </w:pPr>
+      <w:rPr>
+        <w:rFonts w:ascii="Symbol" w:hAnsi="Symbol" w:hint="default"/>
+      </w:rPr>
+    </w:lvl>
+    <w:lvl w:ilvl="4" w:tplc="2C0A0003" w:tentative="1">
+      <w:start w:val="1"/>
+      <w:numFmt w:val="bullet"/>
+      <w:lvlText w:val="o"/>
+      <w:lvlJc w:val="left"/>
+      <w:pPr>
+        <w:ind w:left="3600" w:hanging="360"/>
+      </w:pPr>
+      <w:rPr>
+        <w:rFonts w:ascii="Courier New" w:hAnsi="Courier New" w:cs="Courier New" w:hint="default"/>
+      </w:rPr>
+    </w:lvl>
+    <w:lvl w:ilvl="5" w:tplc="2C0A0005" w:tentative="1">
+      <w:start w:val="1"/>
+      <w:numFmt w:val="bullet"/>
+      <w:lvlText w:val=""/>
+      <w:lvlJc w:val="left"/>
+      <w:pPr>
+        <w:ind w:left="4320" w:hanging="360"/>
+      </w:pPr>
+      <w:rPr>
+        <w:rFonts w:ascii="Wingdings" w:hAnsi="Wingdings" w:hint="default"/>
+      </w:rPr>
+    </w:lvl>
+    <w:lvl w:ilvl="6" w:tplc="2C0A0001" w:tentative="1">
+      <w:start w:val="1"/>
+      <w:numFmt w:val="bullet"/>
+      <w:lvlText w:val=""/>
+      <w:lvlJc w:val="left"/>
+      <w:pPr>
+        <w:ind w:left="5040" w:hanging="360"/>
+      </w:pPr>
+      <w:rPr>
+        <w:rFonts w:ascii="Symbol" w:hAnsi="Symbol" w:hint="default"/>
+      </w:rPr>
+    </w:lvl>
+    <w:lvl w:ilvl="7" w:tplc="2C0A0003" w:tentative="1">
+      <w:start w:val="1"/>
+      <w:numFmt w:val="bullet"/>
+      <w:lvlText w:val="o"/>
+      <w:lvlJc w:val="left"/>
+      <w:pPr>
+        <w:ind w:left="5760" w:hanging="360"/>
+      </w:pPr>
+      <w:rPr>
+        <w:rFonts w:ascii="Courier New" w:hAnsi="Courier New" w:cs="Courier New" w:hint="default"/>
+      </w:rPr>
+    </w:lvl>
+    <w:lvl w:ilvl="8" w:tplc="2C0A0005" w:tentative="1">
+      <w:start w:val="1"/>
+      <w:numFmt w:val="bullet"/>
+      <w:lvlText w:val=""/>
+      <w:lvlJc w:val="left"/>
+      <w:pPr>
+        <w:ind w:left="6480" w:hanging="360"/>
+      </w:pPr>
+      <w:rPr>
+        <w:rFonts w:ascii="Wingdings" w:hAnsi="Wingdings" w:hint="default"/>
+      </w:rPr>
+    </w:lvl>
+  </w:abstractNum>
+  <w:abstractNum w:abstractNumId="7" w15:restartNumberingAfterBreak="0">
     <w:nsid w:val="2F865BD1"/>
     <w:multiLevelType w:val="hybridMultilevel"/>
     <w:tmpl w:val="E4DEAB80"/>
@@ -1900,7 +3862,7 @@
       </w:pPr>
     </w:lvl>
   </w:abstractNum>
-  <w:abstractNum w:abstractNumId="3">
+  <w:abstractNum w:abstractNumId="8" w15:restartNumberingAfterBreak="0">
     <w:nsid w:val="4D4D4FFA"/>
     <w:multiLevelType w:val="hybridMultilevel"/>
     <w:tmpl w:val="D144C502"/>
@@ -2013,7 +3975,7 @@
       </w:rPr>
     </w:lvl>
   </w:abstractNum>
-  <w:abstractNum w:abstractNumId="4">
+  <w:abstractNum w:abstractNumId="9" w15:restartNumberingAfterBreak="0">
     <w:nsid w:val="6FAC56C8"/>
     <w:multiLevelType w:val="hybridMultilevel"/>
     <w:tmpl w:val="AABCA15E"/>
@@ -2126,7 +4088,120 @@
       </w:rPr>
     </w:lvl>
   </w:abstractNum>
-  <w:abstractNum w:abstractNumId="5">
+  <w:abstractNum w:abstractNumId="10" w15:restartNumberingAfterBreak="0">
+    <w:nsid w:val="754D58B9"/>
+    <w:multiLevelType w:val="hybridMultilevel"/>
+    <w:tmpl w:val="5FD62A98"/>
+    <w:lvl w:ilvl="0" w:tplc="2C0A0001">
+      <w:start w:val="1"/>
+      <w:numFmt w:val="bullet"/>
+      <w:lvlText w:val=""/>
+      <w:lvlJc w:val="left"/>
+      <w:pPr>
+        <w:ind w:left="720" w:hanging="360"/>
+      </w:pPr>
+      <w:rPr>
+        <w:rFonts w:ascii="Symbol" w:hAnsi="Symbol" w:hint="default"/>
+      </w:rPr>
+    </w:lvl>
+    <w:lvl w:ilvl="1" w:tplc="2C0A0003" w:tentative="1">
+      <w:start w:val="1"/>
+      <w:numFmt w:val="bullet"/>
+      <w:lvlText w:val="o"/>
+      <w:lvlJc w:val="left"/>
+      <w:pPr>
+        <w:ind w:left="1440" w:hanging="360"/>
+      </w:pPr>
+      <w:rPr>
+        <w:rFonts w:ascii="Courier New" w:hAnsi="Courier New" w:cs="Courier New" w:hint="default"/>
+      </w:rPr>
+    </w:lvl>
+    <w:lvl w:ilvl="2" w:tplc="2C0A0005" w:tentative="1">
+      <w:start w:val="1"/>
+      <w:numFmt w:val="bullet"/>
+      <w:lvlText w:val=""/>
+      <w:lvlJc w:val="left"/>
+      <w:pPr>
+        <w:ind w:left="2160" w:hanging="360"/>
+      </w:pPr>
+      <w:rPr>
+        <w:rFonts w:ascii="Wingdings" w:hAnsi="Wingdings" w:hint="default"/>
+      </w:rPr>
+    </w:lvl>
+    <w:lvl w:ilvl="3" w:tplc="2C0A0001" w:tentative="1">
+      <w:start w:val="1"/>
+      <w:numFmt w:val="bullet"/>
+      <w:lvlText w:val=""/>
+      <w:lvlJc w:val="left"/>
+      <w:pPr>
+        <w:ind w:left="2880" w:hanging="360"/>
+      </w:pPr>
+      <w:rPr>
+        <w:rFonts w:ascii="Symbol" w:hAnsi="Symbol" w:hint="default"/>
+      </w:rPr>
+    </w:lvl>
+    <w:lvl w:ilvl="4" w:tplc="2C0A0003" w:tentative="1">
+      <w:start w:val="1"/>
+      <w:numFmt w:val="bullet"/>
+      <w:lvlText w:val="o"/>
+      <w:lvlJc w:val="left"/>
+      <w:pPr>
+        <w:ind w:left="3600" w:hanging="360"/>
+      </w:pPr>
+      <w:rPr>
+        <w:rFonts w:ascii="Courier New" w:hAnsi="Courier New" w:cs="Courier New" w:hint="default"/>
+      </w:rPr>
+    </w:lvl>
+    <w:lvl w:ilvl="5" w:tplc="2C0A0005" w:tentative="1">
+      <w:start w:val="1"/>
+      <w:numFmt w:val="bullet"/>
+      <w:lvlText w:val=""/>
+      <w:lvlJc w:val="left"/>
+      <w:pPr>
+        <w:ind w:left="4320" w:hanging="360"/>
+      </w:pPr>
+      <w:rPr>
+        <w:rFonts w:ascii="Wingdings" w:hAnsi="Wingdings" w:hint="default"/>
+      </w:rPr>
+    </w:lvl>
+    <w:lvl w:ilvl="6" w:tplc="2C0A0001" w:tentative="1">
+      <w:start w:val="1"/>
+      <w:numFmt w:val="bullet"/>
+      <w:lvlText w:val=""/>
+      <w:lvlJc w:val="left"/>
+      <w:pPr>
+        <w:ind w:left="5040" w:hanging="360"/>
+      </w:pPr>
+      <w:rPr>
+        <w:rFonts w:ascii="Symbol" w:hAnsi="Symbol" w:hint="default"/>
+      </w:rPr>
+    </w:lvl>
+    <w:lvl w:ilvl="7" w:tplc="2C0A0003" w:tentative="1">
+      <w:start w:val="1"/>
+      <w:numFmt w:val="bullet"/>
+      <w:lvlText w:val="o"/>
+      <w:lvlJc w:val="left"/>
+      <w:pPr>
+        <w:ind w:left="5760" w:hanging="360"/>
+      </w:pPr>
+      <w:rPr>
+        <w:rFonts w:ascii="Courier New" w:hAnsi="Courier New" w:cs="Courier New" w:hint="default"/>
+      </w:rPr>
+    </w:lvl>
+    <w:lvl w:ilvl="8" w:tplc="2C0A0005" w:tentative="1">
+      <w:start w:val="1"/>
+      <w:numFmt w:val="bullet"/>
+      <w:lvlText w:val=""/>
+      <w:lvlJc w:val="left"/>
+      <w:pPr>
+        <w:ind w:left="6480" w:hanging="360"/>
+      </w:pPr>
+      <w:rPr>
+        <w:rFonts w:ascii="Wingdings" w:hAnsi="Wingdings" w:hint="default"/>
+      </w:rPr>
+    </w:lvl>
+  </w:abstractNum>
+  <w:abstractNum w:abstractNumId="11" w15:restartNumberingAfterBreak="0">
     <w:nsid w:val="79743B69"/>
     <w:multiLevelType w:val="hybridMultilevel"/>
     <w:tmpl w:val="37AC0EF2"/>
@@ -2240,28 +4315,46 @@
     </w:lvl>
   </w:abstractNum>
   <w:num w:numId="1">
+    <w:abstractNumId w:val="8"/>
+  </w:num>
+  <w:num w:numId="2">
+    <w:abstractNumId w:val="4"/>
+  </w:num>
+  <w:num w:numId="3">
+    <w:abstractNumId w:val="11"/>
+  </w:num>
+  <w:num w:numId="4">
+    <w:abstractNumId w:val="7"/>
+  </w:num>
+  <w:num w:numId="5">
+    <w:abstractNumId w:val="9"/>
+  </w:num>
+  <w:num w:numId="6">
+    <w:abstractNumId w:val="2"/>
+  </w:num>
+  <w:num w:numId="7">
     <w:abstractNumId w:val="3"/>
   </w:num>
-  <w:num w:numId="2">
+  <w:num w:numId="8">
     <w:abstractNumId w:val="1"/>
   </w:num>
-  <w:num w:numId="3">
+  <w:num w:numId="9">
+    <w:abstractNumId w:val="0"/>
+  </w:num>
+  <w:num w:numId="10">
     <w:abstractNumId w:val="5"/>
   </w:num>
-  <w:num w:numId="4">
-    <w:abstractNumId w:val="2"/>
+  <w:num w:numId="11">
+    <w:abstractNumId w:val="6"/>
   </w:num>
-  <w:num w:numId="5">
-    <w:abstractNumId w:val="4"/>
-  </w:num>
-  <w:num w:numId="6">
-    <w:abstractNumId w:val="0"/>
+  <w:num w:numId="12">
+    <w:abstractNumId w:val="10"/>
   </w:num>
 </w:numbering>
 </file>
 
 <file path=word/styles.xml><?xml version="1.0" encoding="utf-8"?>
-<w:styles xmlns:mc="http://schemas.openxmlformats.org/markup-compatibility/2006" xmlns:r="http://schemas.openxmlformats.org/officeDocument/2006/relationships" xmlns:w="http://schemas.openxmlformats.org/wordprocessingml/2006/main" xmlns:w14="http://schemas.microsoft.com/office/word/2010/wordml" mc:Ignorable="w14">
+<w:styles xmlns:mc="http://schemas.openxmlformats.org/markup-compatibility/2006" xmlns:r="http://schemas.openxmlformats.org/officeDocument/2006/relationships" xmlns:w="http://schemas.openxmlformats.org/wordprocessingml/2006/main" xmlns:w14="http://schemas.microsoft.com/office/word/2010/wordml" xmlns:w15="http://schemas.microsoft.com/office/word/2012/wordml" xmlns:w16se="http://schemas.microsoft.com/office/word/2015/wordml/symex" mc:Ignorable="w14 w15 w16se">
   <w:docDefaults>
     <w:rPrDefault>
       <w:rPr>
@@ -2277,422 +4370,378 @@
       </w:pPr>
     </w:pPrDefault>
   </w:docDefaults>
-  <w:latentStyles w:defLockedState="0" w:defUIPriority="99" w:defSemiHidden="1" w:defUnhideWhenUsed="1" w:defQFormat="0" w:count="267">
-    <w:lsdException w:name="Normal" w:semiHidden="0" w:uiPriority="0" w:unhideWhenUsed="0" w:qFormat="1"/>
-    <w:lsdException w:name="heading 1" w:semiHidden="0" w:uiPriority="9" w:unhideWhenUsed="0" w:qFormat="1"/>
-    <w:lsdException w:name="heading 2" w:uiPriority="9" w:qFormat="1"/>
-    <w:lsdException w:name="heading 3" w:uiPriority="9" w:qFormat="1"/>
-    <w:lsdException w:name="heading 4" w:uiPriority="9" w:qFormat="1"/>
-    <w:lsdException w:name="heading 5" w:uiPriority="9" w:qFormat="1"/>
-    <w:lsdException w:name="heading 6" w:uiPriority="9" w:qFormat="1"/>
-    <w:lsdException w:name="heading 7" w:uiPriority="9" w:qFormat="1"/>
-    <w:lsdException w:name="heading 8" w:uiPriority="9" w:qFormat="1"/>
-    <w:lsdException w:name="heading 9" w:uiPriority="9" w:qFormat="1"/>
-    <w:lsdException w:name="toc 1" w:uiPriority="39"/>
-    <w:lsdException w:name="toc 2" w:uiPriority="39"/>
-    <w:lsdException w:name="toc 3" w:uiPriority="39"/>
-    <w:lsdException w:name="toc 4" w:uiPriority="39"/>
-    <w:lsdException w:name="toc 5" w:uiPriority="39"/>
-    <w:lsdException w:name="toc 6" w:uiPriority="39"/>
-    <w:lsdException w:name="toc 7" w:uiPriority="39"/>
-    <w:lsdException w:name="toc 8" w:uiPriority="39"/>
-    <w:lsdException w:name="toc 9" w:uiPriority="39"/>
-    <w:lsdException w:name="caption" w:uiPriority="35" w:qFormat="1"/>
-    <w:lsdException w:name="Title" w:semiHidden="0" w:uiPriority="10" w:unhideWhenUsed="0" w:qFormat="1"/>
-    <w:lsdException w:name="Default Paragraph Font" w:uiPriority="1"/>
-    <w:lsdException w:name="Subtitle" w:semiHidden="0" w:uiPriority="11" w:unhideWhenUsed="0" w:qFormat="1"/>
-    <w:lsdException w:name="Strong" w:semiHidden="0" w:uiPriority="22" w:unhideWhenUsed="0" w:qFormat="1"/>
-    <w:lsdException w:name="Emphasis" w:semiHidden="0" w:uiPriority="20" w:unhideWhenUsed="0" w:qFormat="1"/>
-    <w:lsdException w:name="Table Grid" w:semiHidden="0" w:uiPriority="59" w:unhideWhenUsed="0"/>
-    <w:lsdException w:name="Placeholder Text" w:unhideWhenUsed="0"/>
-    <w:lsdException w:name="No Spacing" w:semiHidden="0" w:uiPriority="1" w:unhideWhenUsed="0" w:qFormat="1"/>
-    <w:lsdException w:name="Light Shading" w:semiHidden="0" w:uiPriority="60" w:unhideWhenUsed="0"/>
-    <w:lsdException w:name="Light List" w:semiHidden="0" w:uiPriority="61" w:unhideWhenUsed="0"/>
-    <w:lsdException w:name="Light Grid" w:semiHidden="0" w:uiPriority="62" w:unhideWhenUsed="0"/>
-    <w:lsdException w:name="Medium Shading 1" w:semiHidden="0" w:uiPriority="63" w:unhideWhenUsed="0"/>
-    <w:lsdException w:name="Medium Shading 2" w:semiHidden="0" w:uiPriority="64" w:unhideWhenUsed="0"/>
-    <w:lsdException w:name="Medium List 1" w:semiHidden="0" w:uiPriority="65" w:unhideWhenUsed="0"/>
-    <w:lsdException w:name="Medium List 2" w:semiHidden="0" w:uiPriority="66" w:unhideWhenUsed="0"/>
-    <w:lsdException w:name="Medium Grid 1" w:semiHidden="0" w:uiPriority="67" w:unhideWhenUsed="0"/>
-    <w:lsdException w:name="Medium Grid 2" w:semiHidden="0" w:uiPriority="68" w:unhideWhenUsed="0"/>
-    <w:lsdException w:name="Medium Grid 3" w:semiHidden="0" w:uiPriority="69" w:unhideWhenUsed="0"/>
-    <w:lsdException w:name="Dark List" w:semiHidden="0" w:uiPriority="70" w:unhideWhenUsed="0"/>
-    <w:lsdException w:name="Colorful Shading" w:semiHidden="0" w:uiPriority="71" w:unhideWhenUsed="0"/>
-    <w:lsdException w:name="Colorful List" w:semiHidden="0" w:uiPriority="72" w:unhideWhenUsed="0"/>
-    <w:lsdException w:name="Colorful Grid" w:semiHidden="0" w:uiPriority="73" w:unhideWhenUsed="0"/>
-    <w:lsdException w:name="Light Shading Accent 1" w:semiHidden="0" w:uiPriority="60" w:unhideWhenUsed="0"/>
-    <w:lsdException w:name="Light List Accent 1" w:semiHidden="0" w:uiPriority="61" w:unhideWhenUsed="0"/>
-    <w:lsdException w:name="Light Grid Accent 1" w:semiHidden="0" w:uiPriority="62" w:unhideWhenUsed="0"/>
-    <w:lsdException w:name="Medium Shading 1 Accent 1" w:semiHidden="0" w:uiPriority="63" w:unhideWhenUsed="0"/>
-    <w:lsdException w:name="Medium Shading 2 Accent 1" w:semiHidden="0" w:uiPriority="64" w:unhideWhenUsed="0"/>
-    <w:lsdException w:name="Medium List 1 Accent 1" w:semiHidden="0" w:uiPriority="65" w:unhideWhenUsed="0"/>
-    <w:lsdException w:name="Revision" w:unhideWhenUsed="0"/>
-    <w:lsdException w:name="List Paragraph" w:semiHidden="0" w:uiPriority="34" w:unhideWhenUsed="0" w:qFormat="1"/>
-    <w:lsdException w:name="Quote" w:semiHidden="0" w:uiPriority="29" w:unhideWhenUsed="0" w:qFormat="1"/>
-    <w:lsdException w:name="Intense Quote" w:semiHidden="0" w:uiPriority="30" w:unhideWhenUsed="0" w:qFormat="1"/>
-    <w:lsdException w:name="Medium List 2 Accent 1" w:semiHidden="0" w:uiPriority="66" w:unhideWhenUsed="0"/>
-    <w:lsdException w:name="Medium Grid 1 Accent 1" w:semiHidden="0" w:uiPriority="67" w:unhideWhenUsed="0"/>
-    <w:lsdException w:name="Medium Grid 2 Accent 1" w:semiHidden="0" w:uiPriority="68" w:unhideWhenUsed="0"/>
-    <w:lsdException w:name="Medium Grid 3 Accent 1" w:semiHidden="0" w:uiPriority="69" w:unhideWhenUsed="0"/>
-    <w:lsdException w:name="Dark List Accent 1" w:semiHidden="0" w:uiPriority="70" w:unhideWhenUsed="0"/>
-    <w:lsdException w:name="Colorful Shading Accent 1" w:semiHidden="0" w:uiPriority="71" w:unhideWhenUsed="0"/>
-    <w:lsdException w:name="Colorful List Accent 1" w:semiHidden="0" w:uiPriority="72" w:unhideWhenUsed="0"/>
-    <w:lsdException w:name="Colorful Grid Accent 1" w:semiHidden="0" w:uiPriority="73" w:unhideWhenUsed="0"/>
-    <w:lsdException w:name="Light Shading Accent 2" w:semiHidden="0" w:uiPriority="60" w:unhideWhenUsed="0"/>
-    <w:lsdException w:name="Light List Accent 2" w:semiHidden="0" w:uiPriority="61" w:unhideWhenUsed="0"/>
-    <w:lsdException w:name="Light Grid Accent 2" w:semiHidden="0" w:uiPriority="62" w:unhideWhenUsed="0"/>
-    <w:lsdException w:name="Medium Shading 1 Accent 2" w:semiHidden="0" w:uiPriority="63" w:unhideWhenUsed="0"/>
-    <w:lsdException w:name="Medium Shading 2 Accent 2" w:semiHidden="0" w:uiPriority="64" w:unhideWhenUsed="0"/>
-    <w:lsdException w:name="Medium List 1 Accent 2" w:semiHidden="0" w:uiPriority="65" w:unhideWhenUsed="0"/>
-    <w:lsdException w:name="Medium List 2 Accent 2" w:semiHidden="0" w:uiPriority="66" w:unhideWhenUsed="0"/>
-    <w:lsdException w:name="Medium Grid 1 Accent 2" w:semiHidden="0" w:uiPriority="67" w:unhideWhenUsed="0"/>
-    <w:lsdException w:name="Medium Grid 2 Accent 2" w:semiHidden="0" w:uiPriority="68" w:unhideWhenUsed="0"/>
-    <w:lsdException w:name="Medium Grid 3 Accent 2" w:semiHidden="0" w:uiPriority="69" w:unhideWhenUsed="0"/>
-    <w:lsdException w:name="Dark List Accent 2" w:semiHidden="0" w:uiPriority="70" w:unhideWhenUsed="0"/>
-    <w:lsdException w:name="Colorful Shading Accent 2" w:semiHidden="0" w:uiPriority="71" w:unhideWhenUsed="0"/>
-    <w:lsdException w:name="Colorful List Accent 2" w:semiHidden="0" w:uiPriority="72" w:unhideWhenUsed="0"/>
-    <w:lsdException w:name="Colorful Grid Accent 2" w:semiHidden="0" w:uiPriority="73" w:unhideWhenUsed="0"/>
-    <w:lsdException w:name="Light Shading Accent 3" w:semiHidden="0" w:uiPriority="60" w:unhideWhenUsed="0"/>
-    <w:lsdException w:name="Light List Accent 3" w:semiHidden="0" w:uiPriority="61" w:unhideWhenUsed="0"/>
-    <w:lsdException w:name="Light Grid Accent 3" w:semiHidden="0" w:uiPriority="62" w:unhideWhenUsed="0"/>
-    <w:lsdException w:name="Medium Shading 1 Accent 3" w:semiHidden="0" w:uiPriority="63" w:unhideWhenUsed="0"/>
-    <w:lsdException w:name="Medium Shading 2 Accent 3" w:semiHidden="0" w:uiPriority="64" w:unhideWhenUsed="0"/>
-    <w:lsdException w:name="Medium List 1 Accent 3" w:semiHidden="0" w:uiPriority="65" w:unhideWhenUsed="0"/>
-    <w:lsdException w:name="Medium List 2 Accent 3" w:semiHidden="0" w:uiPriority="66" w:unhideWhenUsed="0"/>
-    <w:lsdException w:name="Medium Grid 1 Accent 3" w:semiHidden="0" w:uiPriority="67" w:unhideWhenUsed="0"/>
-    <w:lsdException w:name="Medium Grid 2 Accent 3" w:semiHidden="0" w:uiPriority="68" w:unhideWhenUsed="0"/>
-    <w:lsdException w:name="Medium Grid 3 Accent 3" w:semiHidden="0" w:uiPriority="69" w:unhideWhenUsed="0"/>
-    <w:lsdException w:name="Dark List Accent 3" w:semiHidden="0" w:uiPriority="70" w:unhideWhenUsed="0"/>
-    <w:lsdException w:name="Colorful Shading Accent 3" w:semiHidden="0" w:uiPriority="71" w:unhideWhenUsed="0"/>
-    <w:lsdException w:name="Colorful List Accent 3" w:semiHidden="0" w:uiPriority="72" w:unhideWhenUsed="0"/>
-    <w:lsdException w:name="Colorful Grid Accent 3" w:semiHidden="0" w:uiPriority="73" w:unhideWhenUsed="0"/>
-    <w:lsdException w:name="Light Shading Accent 4" w:semiHidden="0" w:uiPriority="60" w:unhideWhenUsed="0"/>
-    <w:lsdException w:name="Light List Accent 4" w:semiHidden="0" w:uiPriority="61" w:unhideWhenUsed="0"/>
-    <w:lsdException w:name="Light Grid Accent 4" w:semiHidden="0" w:uiPriority="62" w:unhideWhenUsed="0"/>
-    <w:lsdException w:name="Medium Shading 1 Accent 4" w:semiHidden="0" w:uiPriority="63" w:unhideWhenUsed="0"/>
-    <w:lsdException w:name="Medium Shading 2 Accent 4" w:semiHidden="0" w:uiPriority="64" w:unhideWhenUsed="0"/>
-    <w:lsdException w:name="Medium List 1 Accent 4" w:semiHidden="0" w:uiPriority="65" w:unhideWhenUsed="0"/>
-    <w:lsdException w:name="Medium List 2 Accent 4" w:semiHidden="0" w:uiPriority="66" w:unhideWhenUsed="0"/>
-    <w:lsdException w:name="Medium Grid 1 Accent 4" w:semiHidden="0" w:uiPriority="67" w:unhideWhenUsed="0"/>
-    <w:lsdException w:name="Medium Grid 2 Accent 4" w:semiHidden="0" w:uiPriority="68" w:unhideWhenUsed="0"/>
-    <w:lsdException w:name="Medium Grid 3 Accent 4" w:semiHidden="0" w:uiPriority="69" w:unhideWhenUsed="0"/>
-    <w:lsdException w:name="Dark List Accent 4" w:semiHidden="0" w:uiPriority="70" w:unhideWhenUsed="0"/>
-    <w:lsdException w:name="Colorful Shading Accent 4" w:semiHidden="0" w:uiPriority="71" w:unhideWhenUsed="0"/>
-    <w:lsdException w:name="Colorful List Accent 4" w:semiHidden="0" w:uiPriority="72" w:unhideWhenUsed="0"/>
-    <w:lsdException w:name="Colorful Grid Accent 4" w:semiHidden="0" w:uiPriority="73" w:unhideWhenUsed="0"/>
-    <w:lsdException w:name="Light Shading Accent 5" w:semiHidden="0" w:uiPriority="60" w:unhideWhenUsed="0"/>
-    <w:lsdException w:name="Light List Accent 5" w:semiHidden="0" w:uiPriority="61" w:unhideWhenUsed="0"/>
-    <w:lsdException w:name="Light Grid Accent 5" w:semiHidden="0" w:uiPriority="62" w:unhideWhenUsed="0"/>
-    <w:lsdException w:name="Medium Shading 1 Accent 5" w:semiHidden="0" w:uiPriority="63" w:unhideWhenUsed="0"/>
-    <w:lsdException w:name="Medium Shading 2 Accent 5" w:semiHidden="0" w:uiPriority="64" w:unhideWhenUsed="0"/>
-    <w:lsdException w:name="Medium List 1 Accent 5" w:semiHidden="0" w:uiPriority="65" w:unhideWhenUsed="0"/>
-    <w:lsdException w:name="Medium List 2 Accent 5" w:semiHidden="0" w:uiPriority="66" w:unhideWhenUsed="0"/>
-    <w:lsdException w:name="Medium Grid 1 Accent 5" w:semiHidden="0" w:uiPriority="67" w:unhideWhenUsed="0"/>
-    <w:lsdException w:name="Medium Grid 2 Accent 5" w:semiHidden="0" w:uiPriority="68" w:unhideWhenUsed="0"/>
-    <w:lsdException w:name="Medium Grid 3 Accent 5" w:semiHidden="0" w:uiPriority="69" w:unhideWhenUsed="0"/>
-    <w:lsdException w:name="Dark List Accent 5" w:semiHidden="0" w:uiPriority="70" w:unhideWhenUsed="0"/>
-    <w:lsdException w:name="Colorful Shading Accent 5" w:semiHidden="0" w:uiPriority="71" w:unhideWhenUsed="0"/>
-    <w:lsdException w:name="Colorful List Accent 5" w:semiHidden="0" w:uiPriority="72" w:unhideWhenUsed="0"/>
-    <w:lsdException w:name="Colorful Grid Accent 5" w:semiHidden="0" w:uiPriority="73" w:unhideWhenUsed="0"/>
-    <w:lsdException w:name="Light Shading Accent 6" w:semiHidden="0" w:uiPriority="60" w:unhideWhenUsed="0"/>
-    <w:lsdException w:name="Light List Accent 6" w:semiHidden="0" w:uiPriority="61" w:unhideWhenUsed="0"/>
-    <w:lsdException w:name="Light Grid Accent 6" w:semiHidden="0" w:uiPriority="62" w:unhideWhenUsed="0"/>
-    <w:lsdException w:name="Medium Shading 1 Accent 6" w:semiHidden="0" w:uiPriority="63" w:unhideWhenUsed="0"/>
-    <w:lsdException w:name="Medium Shading 2 Accent 6" w:semiHidden="0" w:uiPriority="64" w:unhideWhenUsed="0"/>
-    <w:lsdException w:name="Medium List 1 Accent 6" w:semiHidden="0" w:uiPriority="65" w:unhideWhenUsed="0"/>
-    <w:lsdException w:name="Medium List 2 Accent 6" w:semiHidden="0" w:uiPriority="66" w:unhideWhenUsed="0"/>
-    <w:lsdException w:name="Medium Grid 1 Accent 6" w:semiHidden="0" w:uiPriority="67" w:unhideWhenUsed="0"/>
-    <w:lsdException w:name="Medium Grid 2 Accent 6" w:semiHidden="0" w:uiPriority="68" w:unhideWhenUsed="0"/>
-    <w:lsdException w:name="Medium Grid 3 Accent 6" w:semiHidden="0" w:uiPriority="69" w:unhideWhenUsed="0"/>
-    <w:lsdException w:name="Dark List Accent 6" w:semiHidden="0" w:uiPriority="70" w:unhideWhenUsed="0"/>
-    <w:lsdException w:name="Colorful Shading Accent 6" w:semiHidden="0" w:uiPriority="71" w:unhideWhenUsed="0"/>
-    <w:lsdException w:name="Colorful List Accent 6" w:semiHidden="0" w:uiPriority="72" w:unhideWhenUsed="0"/>
-    <w:lsdException w:name="Colorful Grid Accent 6" w:semiHidden="0" w:uiPriority="73" w:unhideWhenUsed="0"/>
-    <w:lsdException w:name="Subtle Emphasis" w:semiHidden="0" w:uiPriority="19" w:unhideWhenUsed="0" w:qFormat="1"/>
-    <w:lsdException w:name="Intense Emphasis" w:semiHidden="0" w:uiPriority="21" w:unhideWhenUsed="0" w:qFormat="1"/>
-    <w:lsdException w:name="Subtle Reference" w:semiHidden="0" w:uiPriority="31" w:unhideWhenUsed="0" w:qFormat="1"/>
-    <w:lsdException w:name="Intense Reference" w:semiHidden="0" w:uiPriority="32" w:unhideWhenUsed="0" w:qFormat="1"/>
-    <w:lsdException w:name="Book Title" w:semiHidden="0" w:uiPriority="33" w:unhideWhenUsed="0" w:qFormat="1"/>
-    <w:lsdException w:name="Bibliography" w:uiPriority="37"/>
-    <w:lsdException w:name="TOC Heading" w:uiPriority="39" w:qFormat="1"/>
-  </w:latentStyles>
-  <w:style w:type="paragraph" w:default="1" w:styleId="Normal">
-    <w:name w:val="Normal"/>
-    <w:qFormat/>
-  </w:style>
-  <w:style w:type="paragraph" w:styleId="Ttulo1">
-    <w:name w:val="heading 1"/>
-    <w:basedOn w:val="Normal"/>
-    <w:next w:val="Normal"/>
-    <w:link w:val="Ttulo1Car"/>
-    <w:uiPriority w:val="9"/>
-    <w:qFormat/>
-    <w:rsid w:val="000F371B"/>
-    <w:pPr>
-      <w:keepNext/>
-      <w:keepLines/>
-      <w:spacing w:before="480" w:after="0"/>
-      <w:outlineLvl w:val="0"/>
-    </w:pPr>
-    <w:rPr>
-      <w:rFonts w:asciiTheme="majorHAnsi" w:eastAsiaTheme="majorEastAsia" w:hAnsiTheme="majorHAnsi" w:cstheme="majorBidi"/>
-      <w:b/>
-      <w:bCs/>
-      <w:color w:val="365F91" w:themeColor="accent1" w:themeShade="BF"/>
-      <w:sz w:val="28"/>
-      <w:szCs w:val="28"/>
-    </w:rPr>
-  </w:style>
-  <w:style w:type="character" w:default="1" w:styleId="Fuentedeprrafopredeter">
-    <w:name w:val="Default Paragraph Font"/>
-    <w:uiPriority w:val="1"/>
-    <w:semiHidden/>
-    <w:unhideWhenUsed/>
-  </w:style>
-  <w:style w:type="table" w:default="1" w:styleId="Tablanormal">
-    <w:name w:val="Normal Table"/>
-    <w:uiPriority w:val="99"/>
-    <w:semiHidden/>
-    <w:unhideWhenUsed/>
-    <w:tblPr>
-      <w:tblInd w:w="0" w:type="dxa"/>
-      <w:tblCellMar>
-        <w:top w:w="0" w:type="dxa"/>
-        <w:left w:w="108" w:type="dxa"/>
-        <w:bottom w:w="0" w:type="dxa"/>
-        <w:right w:w="108" w:type="dxa"/>
-      </w:tblCellMar>
-    </w:tblPr>
-  </w:style>
-  <w:style w:type="numbering" w:default="1" w:styleId="Sinlista">
-    <w:name w:val="No List"/>
-    <w:uiPriority w:val="99"/>
-    <w:semiHidden/>
-    <w:unhideWhenUsed/>
-  </w:style>
-  <w:style w:type="paragraph" w:styleId="Prrafodelista">
-    <w:name w:val="List Paragraph"/>
-    <w:basedOn w:val="Normal"/>
-    <w:uiPriority w:val="34"/>
-    <w:qFormat/>
-    <w:rsid w:val="00720A28"/>
-    <w:pPr>
-      <w:ind w:left="720"/>
-      <w:contextualSpacing/>
-    </w:pPr>
-  </w:style>
-  <w:style w:type="character" w:customStyle="1" w:styleId="Ttulo1Car">
-    <w:name w:val="Título 1 Car"/>
-    <w:basedOn w:val="Fuentedeprrafopredeter"/>
-    <w:link w:val="Ttulo1"/>
-    <w:uiPriority w:val="9"/>
-    <w:rsid w:val="000F371B"/>
-    <w:rPr>
-      <w:rFonts w:asciiTheme="majorHAnsi" w:eastAsiaTheme="majorEastAsia" w:hAnsiTheme="majorHAnsi" w:cstheme="majorBidi"/>
-      <w:b/>
-      <w:bCs/>
-      <w:color w:val="365F91" w:themeColor="accent1" w:themeShade="BF"/>
-      <w:sz w:val="28"/>
-      <w:szCs w:val="28"/>
-    </w:rPr>
-  </w:style>
-  <w:style w:type="paragraph" w:styleId="Ttulo">
-    <w:name w:val="Title"/>
-    <w:basedOn w:val="Normal"/>
-    <w:next w:val="Normal"/>
-    <w:link w:val="TtuloCar"/>
-    <w:uiPriority w:val="10"/>
-    <w:qFormat/>
-    <w:rsid w:val="000F371B"/>
-    <w:pPr>
-      <w:pBdr>
-        <w:bottom w:val="single" w:sz="8" w:space="4" w:color="4F81BD" w:themeColor="accent1"/>
-      </w:pBdr>
-      <w:spacing w:after="300" w:line="240" w:lineRule="auto"/>
-      <w:contextualSpacing/>
-    </w:pPr>
-    <w:rPr>
-      <w:rFonts w:asciiTheme="majorHAnsi" w:eastAsiaTheme="majorEastAsia" w:hAnsiTheme="majorHAnsi" w:cstheme="majorBidi"/>
-      <w:color w:val="17365D" w:themeColor="text2" w:themeShade="BF"/>
-      <w:spacing w:val="5"/>
-      <w:kern w:val="28"/>
-      <w:sz w:val="52"/>
-      <w:szCs w:val="52"/>
-    </w:rPr>
-  </w:style>
-  <w:style w:type="character" w:customStyle="1" w:styleId="TtuloCar">
-    <w:name w:val="Título Car"/>
-    <w:basedOn w:val="Fuentedeprrafopredeter"/>
-    <w:link w:val="Ttulo"/>
-    <w:uiPriority w:val="10"/>
-    <w:rsid w:val="000F371B"/>
-    <w:rPr>
-      <w:rFonts w:asciiTheme="majorHAnsi" w:eastAsiaTheme="majorEastAsia" w:hAnsiTheme="majorHAnsi" w:cstheme="majorBidi"/>
-      <w:color w:val="17365D" w:themeColor="text2" w:themeShade="BF"/>
-      <w:spacing w:val="5"/>
-      <w:kern w:val="28"/>
-      <w:sz w:val="52"/>
-      <w:szCs w:val="52"/>
-    </w:rPr>
-  </w:style>
-</w:styles>
-</file>
-
-<file path=word/stylesWithEffects.xml><?xml version="1.0" encoding="utf-8"?>
-<w:styles xmlns:wpc="http://schemas.microsoft.com/office/word/2010/wordprocessingCanvas" xmlns:mc="http://schemas.openxmlformats.org/markup-compatibility/2006" xmlns:o="urn:schemas-microsoft-com:office:office" xmlns:r="http://schemas.openxmlformats.org/officeDocument/2006/relationships" xmlns:m="http://schemas.openxmlformats.org/officeDocument/2006/math" xmlns:v="urn:schemas-microsoft-com:vml" xmlns:wp14="http://schemas.microsoft.com/office/word/2010/wordprocessingDrawing" xmlns:wp="http://schemas.openxmlformats.org/drawingml/2006/wordprocessingDrawing" xmlns:w10="urn:schemas-microsoft-com:office:word" xmlns:w="http://schemas.openxmlformats.org/wordprocessingml/2006/main" xmlns:w14="http://schemas.microsoft.com/office/word/2010/wordml" xmlns:wpg="http://schemas.microsoft.com/office/word/2010/wordprocessingGroup" xmlns:wpi="http://schemas.microsoft.com/office/word/2010/wordprocessingInk" xmlns:wne="http://schemas.microsoft.com/office/word/2006/wordml" xmlns:wps="http://schemas.microsoft.com/office/word/2010/wordprocessingShape" mc:Ignorable="w14 wp14">
-  <w:docDefaults>
-    <w:rPrDefault>
-      <w:rPr>
-        <w:rFonts w:asciiTheme="minorHAnsi" w:eastAsiaTheme="minorHAnsi" w:hAnsiTheme="minorHAnsi" w:cstheme="minorBidi"/>
-        <w:sz w:val="22"/>
-        <w:szCs w:val="22"/>
-        <w:lang w:val="es-AR" w:eastAsia="en-US" w:bidi="ar-SA"/>
-      </w:rPr>
-    </w:rPrDefault>
-    <w:pPrDefault>
-      <w:pPr>
-        <w:spacing w:after="200" w:line="276" w:lineRule="auto"/>
-      </w:pPr>
-    </w:pPrDefault>
-  </w:docDefaults>
-  <w:latentStyles w:defLockedState="0" w:defUIPriority="99" w:defSemiHidden="1" w:defUnhideWhenUsed="1" w:defQFormat="0" w:count="267">
-    <w:lsdException w:name="Normal" w:semiHidden="0" w:uiPriority="0" w:unhideWhenUsed="0" w:qFormat="1"/>
-    <w:lsdException w:name="heading 1" w:semiHidden="0" w:uiPriority="9" w:unhideWhenUsed="0" w:qFormat="1"/>
-    <w:lsdException w:name="heading 2" w:uiPriority="9" w:qFormat="1"/>
-    <w:lsdException w:name="heading 3" w:uiPriority="9" w:qFormat="1"/>
-    <w:lsdException w:name="heading 4" w:uiPriority="9" w:qFormat="1"/>
-    <w:lsdException w:name="heading 5" w:uiPriority="9" w:qFormat="1"/>
-    <w:lsdException w:name="heading 6" w:uiPriority="9" w:qFormat="1"/>
-    <w:lsdException w:name="heading 7" w:uiPriority="9" w:qFormat="1"/>
-    <w:lsdException w:name="heading 8" w:uiPriority="9" w:qFormat="1"/>
-    <w:lsdException w:name="heading 9" w:uiPriority="9" w:qFormat="1"/>
-    <w:lsdException w:name="toc 1" w:uiPriority="39"/>
-    <w:lsdException w:name="toc 2" w:uiPriority="39"/>
-    <w:lsdException w:name="toc 3" w:uiPriority="39"/>
-    <w:lsdException w:name="toc 4" w:uiPriority="39"/>
-    <w:lsdException w:name="toc 5" w:uiPriority="39"/>
-    <w:lsdException w:name="toc 6" w:uiPriority="39"/>
-    <w:lsdException w:name="toc 7" w:uiPriority="39"/>
-    <w:lsdException w:name="toc 8" w:uiPriority="39"/>
-    <w:lsdException w:name="toc 9" w:uiPriority="39"/>
-    <w:lsdException w:name="caption" w:uiPriority="35" w:qFormat="1"/>
-    <w:lsdException w:name="Title" w:semiHidden="0" w:uiPriority="10" w:unhideWhenUsed="0" w:qFormat="1"/>
-    <w:lsdException w:name="Default Paragraph Font" w:uiPriority="1"/>
-    <w:lsdException w:name="Subtitle" w:semiHidden="0" w:uiPriority="11" w:unhideWhenUsed="0" w:qFormat="1"/>
-    <w:lsdException w:name="Strong" w:semiHidden="0" w:uiPriority="22" w:unhideWhenUsed="0" w:qFormat="1"/>
-    <w:lsdException w:name="Emphasis" w:semiHidden="0" w:uiPriority="20" w:unhideWhenUsed="0" w:qFormat="1"/>
-    <w:lsdException w:name="Table Grid" w:semiHidden="0" w:uiPriority="59" w:unhideWhenUsed="0"/>
-    <w:lsdException w:name="Placeholder Text" w:unhideWhenUsed="0"/>
-    <w:lsdException w:name="No Spacing" w:semiHidden="0" w:uiPriority="1" w:unhideWhenUsed="0" w:qFormat="1"/>
-    <w:lsdException w:name="Light Shading" w:semiHidden="0" w:uiPriority="60" w:unhideWhenUsed="0"/>
-    <w:lsdException w:name="Light List" w:semiHidden="0" w:uiPriority="61" w:unhideWhenUsed="0"/>
-    <w:lsdException w:name="Light Grid" w:semiHidden="0" w:uiPriority="62" w:unhideWhenUsed="0"/>
-    <w:lsdException w:name="Medium Shading 1" w:semiHidden="0" w:uiPriority="63" w:unhideWhenUsed="0"/>
-    <w:lsdException w:name="Medium Shading 2" w:semiHidden="0" w:uiPriority="64" w:unhideWhenUsed="0"/>
-    <w:lsdException w:name="Medium List 1" w:semiHidden="0" w:uiPriority="65" w:unhideWhenUsed="0"/>
-    <w:lsdException w:name="Medium List 2" w:semiHidden="0" w:uiPriority="66" w:unhideWhenUsed="0"/>
-    <w:lsdException w:name="Medium Grid 1" w:semiHidden="0" w:uiPriority="67" w:unhideWhenUsed="0"/>
-    <w:lsdException w:name="Medium Grid 2" w:semiHidden="0" w:uiPriority="68" w:unhideWhenUsed="0"/>
-    <w:lsdException w:name="Medium Grid 3" w:semiHidden="0" w:uiPriority="69" w:unhideWhenUsed="0"/>
-    <w:lsdException w:name="Dark List" w:semiHidden="0" w:uiPriority="70" w:unhideWhenUsed="0"/>
-    <w:lsdException w:name="Colorful Shading" w:semiHidden="0" w:uiPriority="71" w:unhideWhenUsed="0"/>
-    <w:lsdException w:name="Colorful List" w:semiHidden="0" w:uiPriority="72" w:unhideWhenUsed="0"/>
-    <w:lsdException w:name="Colorful Grid" w:semiHidden="0" w:uiPriority="73" w:unhideWhenUsed="0"/>
-    <w:lsdException w:name="Light Shading Accent 1" w:semiHidden="0" w:uiPriority="60" w:unhideWhenUsed="0"/>
-    <w:lsdException w:name="Light List Accent 1" w:semiHidden="0" w:uiPriority="61" w:unhideWhenUsed="0"/>
-    <w:lsdException w:name="Light Grid Accent 1" w:semiHidden="0" w:uiPriority="62" w:unhideWhenUsed="0"/>
-    <w:lsdException w:name="Medium Shading 1 Accent 1" w:semiHidden="0" w:uiPriority="63" w:unhideWhenUsed="0"/>
-    <w:lsdException w:name="Medium Shading 2 Accent 1" w:semiHidden="0" w:uiPriority="64" w:unhideWhenUsed="0"/>
-    <w:lsdException w:name="Medium List 1 Accent 1" w:semiHidden="0" w:uiPriority="65" w:unhideWhenUsed="0"/>
-    <w:lsdException w:name="Revision" w:unhideWhenUsed="0"/>
-    <w:lsdException w:name="List Paragraph" w:semiHidden="0" w:uiPriority="34" w:unhideWhenUsed="0" w:qFormat="1"/>
-    <w:lsdException w:name="Quote" w:semiHidden="0" w:uiPriority="29" w:unhideWhenUsed="0" w:qFormat="1"/>
-    <w:lsdException w:name="Intense Quote" w:semiHidden="0" w:uiPriority="30" w:unhideWhenUsed="0" w:qFormat="1"/>
-    <w:lsdException w:name="Medium List 2 Accent 1" w:semiHidden="0" w:uiPriority="66" w:unhideWhenUsed="0"/>
-    <w:lsdException w:name="Medium Grid 1 Accent 1" w:semiHidden="0" w:uiPriority="67" w:unhideWhenUsed="0"/>
-    <w:lsdException w:name="Medium Grid 2 Accent 1" w:semiHidden="0" w:uiPriority="68" w:unhideWhenUsed="0"/>
-    <w:lsdException w:name="Medium Grid 3 Accent 1" w:semiHidden="0" w:uiPriority="69" w:unhideWhenUsed="0"/>
-    <w:lsdException w:name="Dark List Accent 1" w:semiHidden="0" w:uiPriority="70" w:unhideWhenUsed="0"/>
-    <w:lsdException w:name="Colorful Shading Accent 1" w:semiHidden="0" w:uiPriority="71" w:unhideWhenUsed="0"/>
-    <w:lsdException w:name="Colorful List Accent 1" w:semiHidden="0" w:uiPriority="72" w:unhideWhenUsed="0"/>
-    <w:lsdException w:name="Colorful Grid Accent 1" w:semiHidden="0" w:uiPriority="73" w:unhideWhenUsed="0"/>
-    <w:lsdException w:name="Light Shading Accent 2" w:semiHidden="0" w:uiPriority="60" w:unhideWhenUsed="0"/>
-    <w:lsdException w:name="Light List Accent 2" w:semiHidden="0" w:uiPriority="61" w:unhideWhenUsed="0"/>
-    <w:lsdException w:name="Light Grid Accent 2" w:semiHidden="0" w:uiPriority="62" w:unhideWhenUsed="0"/>
-    <w:lsdException w:name="Medium Shading 1 Accent 2" w:semiHidden="0" w:uiPriority="63" w:unhideWhenUsed="0"/>
-    <w:lsdException w:name="Medium Shading 2 Accent 2" w:semiHidden="0" w:uiPriority="64" w:unhideWhenUsed="0"/>
-    <w:lsdException w:name="Medium List 1 Accent 2" w:semiHidden="0" w:uiPriority="65" w:unhideWhenUsed="0"/>
-    <w:lsdException w:name="Medium List 2 Accent 2" w:semiHidden="0" w:uiPriority="66" w:unhideWhenUsed="0"/>
-    <w:lsdException w:name="Medium Grid 1 Accent 2" w:semiHidden="0" w:uiPriority="67" w:unhideWhenUsed="0"/>
-    <w:lsdException w:name="Medium Grid 2 Accent 2" w:semiHidden="0" w:uiPriority="68" w:unhideWhenUsed="0"/>
-    <w:lsdException w:name="Medium Grid 3 Accent 2" w:semiHidden="0" w:uiPriority="69" w:unhideWhenUsed="0"/>
-    <w:lsdException w:name="Dark List Accent 2" w:semiHidden="0" w:uiPriority="70" w:unhideWhenUsed="0"/>
-    <w:lsdException w:name="Colorful Shading Accent 2" w:semiHidden="0" w:uiPriority="71" w:unhideWhenUsed="0"/>
-    <w:lsdException w:name="Colorful List Accent 2" w:semiHidden="0" w:uiPriority="72" w:unhideWhenUsed="0"/>
-    <w:lsdException w:name="Colorful Grid Accent 2" w:semiHidden="0" w:uiPriority="73" w:unhideWhenUsed="0"/>
-    <w:lsdException w:name="Light Shading Accent 3" w:semiHidden="0" w:uiPriority="60" w:unhideWhenUsed="0"/>
-    <w:lsdException w:name="Light List Accent 3" w:semiHidden="0" w:uiPriority="61" w:unhideWhenUsed="0"/>
-    <w:lsdException w:name="Light Grid Accent 3" w:semiHidden="0" w:uiPriority="62" w:unhideWhenUsed="0"/>
-    <w:lsdException w:name="Medium Shading 1 Accent 3" w:semiHidden="0" w:uiPriority="63" w:unhideWhenUsed="0"/>
-    <w:lsdException w:name="Medium Shading 2 Accent 3" w:semiHidden="0" w:uiPriority="64" w:unhideWhenUsed="0"/>
-    <w:lsdException w:name="Medium List 1 Accent 3" w:semiHidden="0" w:uiPriority="65" w:unhideWhenUsed="0"/>
-    <w:lsdException w:name="Medium List 2 Accent 3" w:semiHidden="0" w:uiPriority="66" w:unhideWhenUsed="0"/>
-    <w:lsdException w:name="Medium Grid 1 Accent 3" w:semiHidden="0" w:uiPriority="67" w:unhideWhenUsed="0"/>
-    <w:lsdException w:name="Medium Grid 2 Accent 3" w:semiHidden="0" w:uiPriority="68" w:unhideWhenUsed="0"/>
-    <w:lsdException w:name="Medium Grid 3 Accent 3" w:semiHidden="0" w:uiPriority="69" w:unhideWhenUsed="0"/>
-    <w:lsdException w:name="Dark List Accent 3" w:semiHidden="0" w:uiPriority="70" w:unhideWhenUsed="0"/>
-    <w:lsdException w:name="Colorful Shading Accent 3" w:semiHidden="0" w:uiPriority="71" w:unhideWhenUsed="0"/>
-    <w:lsdException w:name="Colorful List Accent 3" w:semiHidden="0" w:uiPriority="72" w:unhideWhenUsed="0"/>
-    <w:lsdException w:name="Colorful Grid Accent 3" w:semiHidden="0" w:uiPriority="73" w:unhideWhenUsed="0"/>
-    <w:lsdException w:name="Light Shading Accent 4" w:semiHidden="0" w:uiPriority="60" w:unhideWhenUsed="0"/>
-    <w:lsdException w:name="Light List Accent 4" w:semiHidden="0" w:uiPriority="61" w:unhideWhenUsed="0"/>
-    <w:lsdException w:name="Light Grid Accent 4" w:semiHidden="0" w:uiPriority="62" w:unhideWhenUsed="0"/>
-    <w:lsdException w:name="Medium Shading 1 Accent 4" w:semiHidden="0" w:uiPriority="63" w:unhideWhenUsed="0"/>
-    <w:lsdException w:name="Medium Shading 2 Accent 4" w:semiHidden="0" w:uiPriority="64" w:unhideWhenUsed="0"/>
-    <w:lsdException w:name="Medium List 1 Accent 4" w:semiHidden="0" w:uiPriority="65" w:unhideWhenUsed="0"/>
-    <w:lsdException w:name="Medium List 2 Accent 4" w:semiHidden="0" w:uiPriority="66" w:unhideWhenUsed="0"/>
-    <w:lsdException w:name="Medium Grid 1 Accent 4" w:semiHidden="0" w:uiPriority="67" w:unhideWhenUsed="0"/>
-    <w:lsdException w:name="Medium Grid 2 Accent 4" w:semiHidden="0" w:uiPriority="68" w:unhideWhenUsed="0"/>
-    <w:lsdException w:name="Medium Grid 3 Accent 4" w:semiHidden="0" w:uiPriority="69" w:unhideWhenUsed="0"/>
-    <w:lsdException w:name="Dark List Accent 4" w:semiHidden="0" w:uiPriority="70" w:unhideWhenUsed="0"/>
-    <w:lsdException w:name="Colorful Shading Accent 4" w:semiHidden="0" w:uiPriority="71" w:unhideWhenUsed="0"/>
-    <w:lsdException w:name="Colorful List Accent 4" w:semiHidden="0" w:uiPriority="72" w:unhideWhenUsed="0"/>
-    <w:lsdException w:name="Colorful Grid Accent 4" w:semiHidden="0" w:uiPriority="73" w:unhideWhenUsed="0"/>
-    <w:lsdException w:name="Light Shading Accent 5" w:semiHidden="0" w:uiPriority="60" w:unhideWhenUsed="0"/>
-    <w:lsdException w:name="Light List Accent 5" w:semiHidden="0" w:uiPriority="61" w:unhideWhenUsed="0"/>
-    <w:lsdException w:name="Light Grid Accent 5" w:semiHidden="0" w:uiPriority="62" w:unhideWhenUsed="0"/>
-    <w:lsdException w:name="Medium Shading 1 Accent 5" w:semiHidden="0" w:uiPriority="63" w:unhideWhenUsed="0"/>
-    <w:lsdException w:name="Medium Shading 2 Accent 5" w:semiHidden="0" w:uiPriority="64" w:unhideWhenUsed="0"/>
-    <w:lsdException w:name="Medium List 1 Accent 5" w:semiHidden="0" w:uiPriority="65" w:unhideWhenUsed="0"/>
-    <w:lsdException w:name="Medium List 2 Accent 5" w:semiHidden="0" w:uiPriority="66" w:unhideWhenUsed="0"/>
-    <w:lsdException w:name="Medium Grid 1 Accent 5" w:semiHidden="0" w:uiPriority="67" w:unhideWhenUsed="0"/>
-    <w:lsdException w:name="Medium Grid 2 Accent 5" w:semiHidden="0" w:uiPriority="68" w:unhideWhenUsed="0"/>
-    <w:lsdException w:name="Medium Grid 3 Accent 5" w:semiHidden="0" w:uiPriority="69" w:unhideWhenUsed="0"/>
-    <w:lsdException w:name="Dark List Accent 5" w:semiHidden="0" w:uiPriority="70" w:unhideWhenUsed="0"/>
-    <w:lsdException w:name="Colorful Shading Accent 5" w:semiHidden="0" w:uiPriority="71" w:unhideWhenUsed="0"/>
-    <w:lsdException w:name="Colorful List Accent 5" w:semiHidden="0" w:uiPriority="72" w:unhideWhenUsed="0"/>
-    <w:lsdException w:name="Colorful Grid Accent 5" w:semiHidden="0" w:uiPriority="73" w:unhideWhenUsed="0"/>
-    <w:lsdException w:name="Light Shading Accent 6" w:semiHidden="0" w:uiPriority="60" w:unhideWhenUsed="0"/>
-    <w:lsdException w:name="Light List Accent 6" w:semiHidden="0" w:uiPriority="61" w:unhideWhenUsed="0"/>
-    <w:lsdException w:name="Light Grid Accent 6" w:semiHidden="0" w:uiPriority="62" w:unhideWhenUsed="0"/>
-    <w:lsdException w:name="Medium Shading 1 Accent 6" w:semiHidden="0" w:uiPriority="63" w:unhideWhenUsed="0"/>
-    <w:lsdException w:name="Medium Shading 2 Accent 6" w:semiHidden="0" w:uiPriority="64" w:unhideWhenUsed="0"/>
-    <w:lsdException w:name="Medium List 1 Accent 6" w:semiHidden="0" w:uiPriority="65" w:unhideWhenUsed="0"/>
-    <w:lsdException w:name="Medium List 2 Accent 6" w:semiHidden="0" w:uiPriority="66" w:unhideWhenUsed="0"/>
-    <w:lsdException w:name="Medium Grid 1 Accent 6" w:semiHidden="0" w:uiPriority="67" w:unhideWhenUsed="0"/>
-    <w:lsdException w:name="Medium Grid 2 Accent 6" w:semiHidden="0" w:uiPriority="68" w:unhideWhenUsed="0"/>
-    <w:lsdException w:name="Medium Grid 3 Accent 6" w:semiHidden="0" w:uiPriority="69" w:unhideWhenUsed="0"/>
-    <w:lsdException w:name="Dark List Accent 6" w:semiHidden="0" w:uiPriority="70" w:unhideWhenUsed="0"/>
-    <w:lsdException w:name="Colorful Shading Accent 6" w:semiHidden="0" w:uiPriority="71" w:unhideWhenUsed="0"/>
-    <w:lsdException w:name="Colorful List Accent 6" w:semiHidden="0" w:uiPriority="72" w:unhideWhenUsed="0"/>
-    <w:lsdException w:name="Colorful Grid Accent 6" w:semiHidden="0" w:uiPriority="73" w:unhideWhenUsed="0"/>
-    <w:lsdException w:name="Subtle Emphasis" w:semiHidden="0" w:uiPriority="19" w:unhideWhenUsed="0" w:qFormat="1"/>
-    <w:lsdException w:name="Intense Emphasis" w:semiHidden="0" w:uiPriority="21" w:unhideWhenUsed="0" w:qFormat="1"/>
-    <w:lsdException w:name="Subtle Reference" w:semiHidden="0" w:uiPriority="31" w:unhideWhenUsed="0" w:qFormat="1"/>
-    <w:lsdException w:name="Intense Reference" w:semiHidden="0" w:uiPriority="32" w:unhideWhenUsed="0" w:qFormat="1"/>
-    <w:lsdException w:name="Book Title" w:semiHidden="0" w:uiPriority="33" w:unhideWhenUsed="0" w:qFormat="1"/>
-    <w:lsdException w:name="Bibliography" w:uiPriority="37"/>
-    <w:lsdException w:name="TOC Heading" w:uiPriority="39" w:qFormat="1"/>
+  <w:latentStyles w:defLockedState="0" w:defUIPriority="99" w:defSemiHidden="0" w:defUnhideWhenUsed="0" w:defQFormat="0" w:count="371">
+    <w:lsdException w:name="Normal" w:uiPriority="0" w:qFormat="1"/>
+    <w:lsdException w:name="heading 1" w:uiPriority="9" w:qFormat="1"/>
+    <w:lsdException w:name="heading 2" w:semiHidden="1" w:uiPriority="9" w:unhideWhenUsed="1" w:qFormat="1"/>
+    <w:lsdException w:name="heading 3" w:semiHidden="1" w:uiPriority="9" w:unhideWhenUsed="1" w:qFormat="1"/>
+    <w:lsdException w:name="heading 4" w:semiHidden="1" w:uiPriority="9" w:unhideWhenUsed="1" w:qFormat="1"/>
+    <w:lsdException w:name="heading 5" w:semiHidden="1" w:uiPriority="9" w:unhideWhenUsed="1" w:qFormat="1"/>
+    <w:lsdException w:name="heading 6" w:semiHidden="1" w:uiPriority="9" w:unhideWhenUsed="1" w:qFormat="1"/>
+    <w:lsdException w:name="heading 7" w:semiHidden="1" w:uiPriority="9" w:unhideWhenUsed="1" w:qFormat="1"/>
+    <w:lsdException w:name="heading 8" w:semiHidden="1" w:uiPriority="9" w:unhideWhenUsed="1" w:qFormat="1"/>
+    <w:lsdException w:name="heading 9" w:semiHidden="1" w:uiPriority="9" w:unhideWhenUsed="1" w:qFormat="1"/>
+    <w:lsdException w:name="index 1" w:semiHidden="1" w:unhideWhenUsed="1"/>
+    <w:lsdException w:name="index 2" w:semiHidden="1" w:unhideWhenUsed="1"/>
+    <w:lsdException w:name="index 3" w:semiHidden="1" w:unhideWhenUsed="1"/>
+    <w:lsdException w:name="index 4" w:semiHidden="1" w:unhideWhenUsed="1"/>
+    <w:lsdException w:name="index 5" w:semiHidden="1" w:unhideWhenUsed="1"/>
+    <w:lsdException w:name="index 6" w:semiHidden="1" w:unhideWhenUsed="1"/>
+    <w:lsdException w:name="index 7" w:semiHidden="1" w:unhideWhenUsed="1"/>
+    <w:lsdException w:name="index 8" w:semiHidden="1" w:unhideWhenUsed="1"/>
+    <w:lsdException w:name="index 9" w:semiHidden="1" w:unhideWhenUsed="1"/>
+    <w:lsdException w:name="toc 1" w:semiHidden="1" w:uiPriority="39" w:unhideWhenUsed="1"/>
+    <w:lsdException w:name="toc 2" w:semiHidden="1" w:uiPriority="39" w:unhideWhenUsed="1"/>
+    <w:lsdException w:name="toc 3" w:semiHidden="1" w:uiPriority="39" w:unhideWhenUsed="1"/>
+    <w:lsdException w:name="toc 4" w:semiHidden="1" w:uiPriority="39" w:unhideWhenUsed="1"/>
+    <w:lsdException w:name="toc 5" w:semiHidden="1" w:uiPriority="39" w:unhideWhenUsed="1"/>
+    <w:lsdException w:name="toc 6" w:semiHidden="1" w:uiPriority="39" w:unhideWhenUsed="1"/>
+    <w:lsdException w:name="toc 7" w:semiHidden="1" w:uiPriority="39" w:unhideWhenUsed="1"/>
+    <w:lsdException w:name="toc 8" w:semiHidden="1" w:uiPriority="39" w:unhideWhenUsed="1"/>
+    <w:lsdException w:name="toc 9" w:semiHidden="1" w:uiPriority="39" w:unhideWhenUsed="1"/>
+    <w:lsdException w:name="Normal Indent" w:semiHidden="1" w:unhideWhenUsed="1"/>
+    <w:lsdException w:name="footnote text" w:semiHidden="1" w:unhideWhenUsed="1"/>
+    <w:lsdException w:name="annotation text" w:semiHidden="1" w:unhideWhenUsed="1"/>
+    <w:lsdException w:name="header" w:semiHidden="1" w:unhideWhenUsed="1"/>
+    <w:lsdException w:name="footer" w:semiHidden="1" w:unhideWhenUsed="1"/>
+    <w:lsdException w:name="index heading" w:semiHidden="1" w:unhideWhenUsed="1"/>
+    <w:lsdException w:name="caption" w:semiHidden="1" w:uiPriority="35" w:unhideWhenUsed="1" w:qFormat="1"/>
+    <w:lsdException w:name="table of figures" w:semiHidden="1" w:unhideWhenUsed="1"/>
+    <w:lsdException w:name="envelope address" w:semiHidden="1" w:unhideWhenUsed="1"/>
+    <w:lsdException w:name="envelope return" w:semiHidden="1" w:unhideWhenUsed="1"/>
+    <w:lsdException w:name="footnote reference" w:semiHidden="1" w:unhideWhenUsed="1"/>
+    <w:lsdException w:name="annotation reference" w:semiHidden="1" w:unhideWhenUsed="1"/>
+    <w:lsdException w:name="line number" w:semiHidden="1" w:unhideWhenUsed="1"/>
+    <w:lsdException w:name="page number" w:semiHidden="1" w:unhideWhenUsed="1"/>
+    <w:lsdException w:name="endnote reference" w:semiHidden="1" w:unhideWhenUsed="1"/>
+    <w:lsdException w:name="endnote text" w:semiHidden="1" w:unhideWhenUsed="1"/>
+    <w:lsdException w:name="table of authorities" w:semiHidden="1" w:unhideWhenUsed="1"/>
+    <w:lsdException w:name="macro" w:semiHidden="1" w:unhideWhenUsed="1"/>
+    <w:lsdException w:name="toa heading" w:semiHidden="1" w:unhideWhenUsed="1"/>
+    <w:lsdException w:name="List" w:semiHidden="1" w:unhideWhenUsed="1"/>
+    <w:lsdException w:name="List Bullet" w:semiHidden="1" w:unhideWhenUsed="1"/>
+    <w:lsdException w:name="List Number" w:semiHidden="1" w:unhideWhenUsed="1"/>
+    <w:lsdException w:name="List 2" w:semiHidden="1" w:unhideWhenUsed="1"/>
+    <w:lsdException w:name="List 3" w:semiHidden="1" w:unhideWhenUsed="1"/>
+    <w:lsdException w:name="List 4" w:semiHidden="1" w:unhideWhenUsed="1"/>
+    <w:lsdException w:name="List 5" w:semiHidden="1" w:unhideWhenUsed="1"/>
+    <w:lsdException w:name="List Bullet 2" w:semiHidden="1" w:unhideWhenUsed="1"/>
+    <w:lsdException w:name="List Bullet 3" w:semiHidden="1" w:unhideWhenUsed="1"/>
+    <w:lsdException w:name="List Bullet 4" w:semiHidden="1" w:unhideWhenUsed="1"/>
+    <w:lsdException w:name="List Bullet 5" w:semiHidden="1" w:unhideWhenUsed="1"/>
+    <w:lsdException w:name="List Number 2" w:semiHidden="1" w:unhideWhenUsed="1"/>
+    <w:lsdException w:name="List Number 3" w:semiHidden="1" w:unhideWhenUsed="1"/>
+    <w:lsdException w:name="List Number 4" w:semiHidden="1" w:unhideWhenUsed="1"/>
+    <w:lsdException w:name="List Number 5" w:semiHidden="1" w:unhideWhenUsed="1"/>
+    <w:lsdException w:name="Title" w:uiPriority="10" w:qFormat="1"/>
+    <w:lsdException w:name="Closing" w:semiHidden="1" w:unhideWhenUsed="1"/>
+    <w:lsdException w:name="Signature" w:semiHidden="1" w:unhideWhenUsed="1"/>
+    <w:lsdException w:name="Default Paragraph Font" w:semiHidden="1" w:uiPriority="1" w:unhideWhenUsed="1"/>
+    <w:lsdException w:name="Body Text" w:semiHidden="1" w:unhideWhenUsed="1"/>
+    <w:lsdException w:name="Body Text Indent" w:semiHidden="1" w:unhideWhenUsed="1"/>
+    <w:lsdException w:name="List Continue" w:semiHidden="1" w:unhideWhenUsed="1"/>
+    <w:lsdException w:name="List Continue 2" w:semiHidden="1" w:unhideWhenUsed="1"/>
+    <w:lsdException w:name="List Continue 3" w:semiHidden="1" w:unhideWhenUsed="1"/>
+    <w:lsdException w:name="List Continue 4" w:semiHidden="1" w:unhideWhenUsed="1"/>
+    <w:lsdException w:name="List Continue 5" w:semiHidden="1" w:unhideWhenUsed="1"/>
+    <w:lsdException w:name="Message Header" w:semiHidden="1" w:unhideWhenUsed="1"/>
+    <w:lsdException w:name="Subtitle" w:uiPriority="11" w:qFormat="1"/>
+    <w:lsdException w:name="Salutation" w:semiHidden="1" w:unhideWhenUsed="1"/>
+    <w:lsdException w:name="Date" w:semiHidden="1" w:unhideWhenUsed="1"/>
+    <w:lsdException w:name="Body Text First Indent" w:semiHidden="1" w:unhideWhenUsed="1"/>
+    <w:lsdException w:name="Body Text First Indent 2" w:semiHidden="1" w:unhideWhenUsed="1"/>
+    <w:lsdException w:name="Note Heading" w:semiHidden="1" w:unhideWhenUsed="1"/>
+    <w:lsdException w:name="Body Text 2" w:semiHidden="1" w:unhideWhenUsed="1"/>
+    <w:lsdException w:name="Body Text 3" w:semiHidden="1" w:unhideWhenUsed="1"/>
+    <w:lsdException w:name="Body Text Indent 2" w:semiHidden="1" w:unhideWhenUsed="1"/>
+    <w:lsdException w:name="Body Text Indent 3" w:semiHidden="1" w:unhideWhenUsed="1"/>
+    <w:lsdException w:name="Block Text" w:semiHidden="1" w:unhideWhenUsed="1"/>
+    <w:lsdException w:name="Hyperlink" w:semiHidden="1" w:unhideWhenUsed="1"/>
+    <w:lsdException w:name="FollowedHyperlink" w:semiHidden="1" w:unhideWhenUsed="1"/>
+    <w:lsdException w:name="Strong" w:uiPriority="22" w:qFormat="1"/>
+    <w:lsdException w:name="Emphasis" w:uiPriority="20" w:qFormat="1"/>
+    <w:lsdException w:name="Document Map" w:semiHidden="1" w:unhideWhenUsed="1"/>
+    <w:lsdException w:name="Plain Text" w:semiHidden="1" w:unhideWhenUsed="1"/>
+    <w:lsdException w:name="E-mail Signature" w:semiHidden="1" w:unhideWhenUsed="1"/>
+    <w:lsdException w:name="HTML Top of Form" w:semiHidden="1" w:unhideWhenUsed="1"/>
+    <w:lsdException w:name="HTML Bottom of Form" w:semiHidden="1" w:unhideWhenUsed="1"/>
+    <w:lsdException w:name="Normal (Web)" w:semiHidden="1" w:unhideWhenUsed="1"/>
+    <w:lsdException w:name="HTML Acronym" w:semiHidden="1" w:unhideWhenUsed="1"/>
+    <w:lsdException w:name="HTML Address" w:semiHidden="1" w:unhideWhenUsed="1"/>
+    <w:lsdException w:name="HTML Cite" w:semiHidden="1" w:unhideWhenUsed="1"/>
+    <w:lsdException w:name="HTML Code" w:semiHidden="1" w:unhideWhenUsed="1"/>
+    <w:lsdException w:name="HTML Definition" w:semiHidden="1" w:unhideWhenUsed="1"/>
+    <w:lsdException w:name="HTML Keyboard" w:semiHidden="1" w:unhideWhenUsed="1"/>
+    <w:lsdException w:name="HTML Preformatted" w:semiHidden="1" w:unhideWhenUsed="1"/>
+    <w:lsdException w:name="HTML Sample" w:semiHidden="1" w:unhideWhenUsed="1"/>
+    <w:lsdException w:name="HTML Typewriter" w:semiHidden="1" w:unhideWhenUsed="1"/>
+    <w:lsdException w:name="HTML Variable" w:semiHidden="1" w:unhideWhenUsed="1"/>
+    <w:lsdException w:name="Normal Table" w:semiHidden="1" w:unhideWhenUsed="1"/>
+    <w:lsdException w:name="annotation subject" w:semiHidden="1" w:unhideWhenUsed="1"/>
+    <w:lsdException w:name="No List" w:semiHidden="1" w:unhideWhenUsed="1"/>
+    <w:lsdException w:name="Outline List 1" w:semiHidden="1" w:unhideWhenUsed="1"/>
+    <w:lsdException w:name="Outline List 2" w:semiHidden="1" w:unhideWhenUsed="1"/>
+    <w:lsdException w:name="Outline List 3" w:semiHidden="1" w:unhideWhenUsed="1"/>
+    <w:lsdException w:name="Table Simple 1" w:semiHidden="1" w:unhideWhenUsed="1"/>
+    <w:lsdException w:name="Table Simple 2" w:semiHidden="1" w:unhideWhenUsed="1"/>
+    <w:lsdException w:name="Table Simple 3" w:semiHidden="1" w:unhideWhenUsed="1"/>
+    <w:lsdException w:name="Table Classic 1" w:semiHidden="1" w:unhideWhenUsed="1"/>
+    <w:lsdException w:name="Table Classic 2" w:semiHidden="1" w:unhideWhenUsed="1"/>
+    <w:lsdException w:name="Table Classic 3" w:semiHidden="1" w:unhideWhenUsed="1"/>
+    <w:lsdException w:name="Table Classic 4" w:semiHidden="1" w:unhideWhenUsed="1"/>
+    <w:lsdException w:name="Table Colorful 1" w:semiHidden="1" w:unhideWhenUsed="1"/>
+    <w:lsdException w:name="Table Colorful 2" w:semiHidden="1" w:unhideWhenUsed="1"/>
+    <w:lsdException w:name="Table Colorful 3" w:semiHidden="1" w:unhideWhenUsed="1"/>
+    <w:lsdException w:name="Table Columns 1" w:semiHidden="1" w:unhideWhenUsed="1"/>
+    <w:lsdException w:name="Table Columns 2" w:semiHidden="1" w:unhideWhenUsed="1"/>
+    <w:lsdException w:name="Table Columns 3" w:semiHidden="1" w:unhideWhenUsed="1"/>
+    <w:lsdException w:name="Table Columns 4" w:semiHidden="1" w:unhideWhenUsed="1"/>
+    <w:lsdException w:name="Table Columns 5" w:semiHidden="1" w:unhideWhenUsed="1"/>
+    <w:lsdException w:name="Table Grid 1" w:semiHidden="1" w:unhideWhenUsed="1"/>
+    <w:lsdException w:name="Table Grid 2" w:semiHidden="1" w:unhideWhenUsed="1"/>
+    <w:lsdException w:name="Table Grid 3" w:semiHidden="1" w:unhideWhenUsed="1"/>
+    <w:lsdException w:name="Table Grid 4" w:semiHidden="1" w:unhideWhenUsed="1"/>
+    <w:lsdException w:name="Table Grid 5" w:semiHidden="1" w:unhideWhenUsed="1"/>
+    <w:lsdException w:name="Table Grid 6" w:semiHidden="1" w:unhideWhenUsed="1"/>
+    <w:lsdException w:name="Table Grid 7" w:semiHidden="1" w:unhideWhenUsed="1"/>
+    <w:lsdException w:name="Table Grid 8" w:semiHidden="1" w:unhideWhenUsed="1"/>
+    <w:lsdException w:name="Table List 1" w:semiHidden="1" w:unhideWhenUsed="1"/>
+    <w:lsdException w:name="Table List 2" w:semiHidden="1" w:unhideWhenUsed="1"/>
+    <w:lsdException w:name="Table List 3" w:semiHidden="1" w:unhideWhenUsed="1"/>
+    <w:lsdException w:name="Table List 4" w:semiHidden="1" w:unhideWhenUsed="1"/>
+    <w:lsdException w:name="Table List 5" w:semiHidden="1" w:unhideWhenUsed="1"/>
+    <w:lsdException w:name="Table List 6" w:semiHidden="1" w:unhideWhenUsed="1"/>
+    <w:lsdException w:name="Table List 7" w:semiHidden="1" w:unhideWhenUsed="1"/>
+    <w:lsdException w:name="Table List 8" w:semiHidden="1" w:unhideWhenUsed="1"/>
+    <w:lsdException w:name="Table 3D effects 1" w:semiHidden="1" w:unhideWhenUsed="1"/>
+    <w:lsdException w:name="Table 3D effects 2" w:semiHidden="1" w:unhideWhenUsed="1"/>
+    <w:lsdException w:name="Table 3D effects 3" w:semiHidden="1" w:unhideWhenUsed="1"/>
+    <w:lsdException w:name="Table Contemporary" w:semiHidden="1" w:unhideWhenUsed="1"/>
+    <w:lsdException w:name="Table Elegant" w:semiHidden="1" w:unhideWhenUsed="1"/>
+    <w:lsdException w:name="Table Professional" w:semiHidden="1" w:unhideWhenUsed="1"/>
+    <w:lsdException w:name="Table Subtle 1" w:semiHidden="1" w:unhideWhenUsed="1"/>
+    <w:lsdException w:name="Table Subtle 2" w:semiHidden="1" w:unhideWhenUsed="1"/>
+    <w:lsdException w:name="Table Web 1" w:semiHidden="1" w:unhideWhenUsed="1"/>
+    <w:lsdException w:name="Table Web 2" w:semiHidden="1" w:unhideWhenUsed="1"/>
+    <w:lsdException w:name="Table Web 3" w:semiHidden="1" w:unhideWhenUsed="1"/>
+    <w:lsdException w:name="Balloon Text" w:semiHidden="1" w:unhideWhenUsed="1"/>
+    <w:lsdException w:name="Table Grid" w:uiPriority="59"/>
+    <w:lsdException w:name="Table Theme" w:semiHidden="1" w:unhideWhenUsed="1"/>
+    <w:lsdException w:name="Placeholder Text" w:semiHidden="1"/>
+    <w:lsdException w:name="No Spacing" w:uiPriority="1" w:qFormat="1"/>
+    <w:lsdException w:name="Light Shading" w:uiPriority="60"/>
+    <w:lsdException w:name="Light List" w:uiPriority="61"/>
+    <w:lsdException w:name="Light Grid" w:uiPriority="62"/>
+    <w:lsdException w:name="Medium Shading 1" w:uiPriority="63"/>
+    <w:lsdException w:name="Medium Shading 2" w:uiPriority="64"/>
+    <w:lsdException w:name="Medium List 1" w:uiPriority="65"/>
+    <w:lsdException w:name="Medium List 2" w:uiPriority="66"/>
+    <w:lsdException w:name="Medium Grid 1" w:uiPriority="67"/>
+    <w:lsdException w:name="Medium Grid 2" w:uiPriority="68"/>
+    <w:lsdException w:name="Medium Grid 3" w:uiPriority="69"/>
+    <w:lsdException w:name="Dark List" w:uiPriority="70"/>
+    <w:lsdException w:name="Colorful Shading" w:uiPriority="71"/>
+    <w:lsdException w:name="Colorful List" w:uiPriority="72"/>
+    <w:lsdException w:name="Colorful Grid" w:uiPriority="73"/>
+    <w:lsdException w:name="Light Shading Accent 1" w:uiPriority="60"/>
+    <w:lsdException w:name="Light List Accent 1" w:uiPriority="61"/>
+    <w:lsdException w:name="Light Grid Accent 1" w:uiPriority="62"/>
+    <w:lsdException w:name="Medium Shading 1 Accent 1" w:uiPriority="63"/>
+    <w:lsdException w:name="Medium Shading 2 Accent 1" w:uiPriority="64"/>
+    <w:lsdException w:name="Medium List 1 Accent 1" w:uiPriority="65"/>
+    <w:lsdException w:name="Revision" w:semiHidden="1"/>
+    <w:lsdException w:name="List Paragraph" w:uiPriority="34" w:qFormat="1"/>
+    <w:lsdException w:name="Quote" w:uiPriority="29" w:qFormat="1"/>
+    <w:lsdException w:name="Intense Quote" w:uiPriority="30" w:qFormat="1"/>
+    <w:lsdException w:name="Medium List 2 Accent 1" w:uiPriority="66"/>
+    <w:lsdException w:name="Medium Grid 1 Accent 1" w:uiPriority="67"/>
+    <w:lsdException w:name="Medium Grid 2 Accent 1" w:uiPriority="68"/>
+    <w:lsdException w:name="Medium Grid 3 Accent 1" w:uiPriority="69"/>
+    <w:lsdException w:name="Dark List Accent 1" w:uiPriority="70"/>
+    <w:lsdException w:name="Colorful Shading Accent 1" w:uiPriority="71"/>
+    <w:lsdException w:name="Colorful List Accent 1" w:uiPriority="72"/>
+    <w:lsdException w:name="Colorful Grid Accent 1" w:uiPriority="73"/>
+    <w:lsdException w:name="Light Shading Accent 2" w:uiPriority="60"/>
+    <w:lsdException w:name="Light List Accent 2" w:uiPriority="61"/>
+    <w:lsdException w:name="Light Grid Accent 2" w:uiPriority="62"/>
+    <w:lsdException w:name="Medium Shading 1 Accent 2" w:uiPriority="63"/>
+    <w:lsdException w:name="Medium Shading 2 Accent 2" w:uiPriority="64"/>
+    <w:lsdException w:name="Medium List 1 Accent 2" w:uiPriority="65"/>
+    <w:lsdException w:name="Medium List 2 Accent 2" w:uiPriority="66"/>
+    <w:lsdException w:name="Medium Grid 1 Accent 2" w:uiPriority="67"/>
+    <w:lsdException w:name="Medium Grid 2 Accent 2" w:uiPriority="68"/>
+    <w:lsdException w:name="Medium Grid 3 Accent 2" w:uiPriority="69"/>
+    <w:lsdException w:name="Dark List Accent 2" w:uiPriority="70"/>
+    <w:lsdException w:name="Colorful Shading Accent 2" w:uiPriority="71"/>
+    <w:lsdException w:name="Colorful List Accent 2" w:uiPriority="72"/>
+    <w:lsdException w:name="Colorful Grid Accent 2" w:uiPriority="73"/>
+    <w:lsdException w:name="Light Shading Accent 3" w:uiPriority="60"/>
+    <w:lsdException w:name="Light List Accent 3" w:uiPriority="61"/>
+    <w:lsdException w:name="Light Grid Accent 3" w:uiPriority="62"/>
+    <w:lsdException w:name="Medium Shading 1 Accent 3" w:uiPriority="63"/>
+    <w:lsdException w:name="Medium Shading 2 Accent 3" w:uiPriority="64"/>
+    <w:lsdException w:name="Medium List 1 Accent 3" w:uiPriority="65"/>
+    <w:lsdException w:name="Medium List 2 Accent 3" w:uiPriority="66"/>
+    <w:lsdException w:name="Medium Grid 1 Accent 3" w:uiPriority="67"/>
+    <w:lsdException w:name="Medium Grid 2 Accent 3" w:uiPriority="68"/>
+    <w:lsdException w:name="Medium Grid 3 Accent 3" w:uiPriority="69"/>
+    <w:lsdException w:name="Dark List Accent 3" w:uiPriority="70"/>
+    <w:lsdException w:name="Colorful Shading Accent 3" w:uiPriority="71"/>
+    <w:lsdException w:name="Colorful List Accent 3" w:uiPriority="72"/>
+    <w:lsdException w:name="Colorful Grid Accent 3" w:uiPriority="73"/>
+    <w:lsdException w:name="Light Shading Accent 4" w:uiPriority="60"/>
+    <w:lsdException w:name="Light List Accent 4" w:uiPriority="61"/>
+    <w:lsdException w:name="Light Grid Accent 4" w:uiPriority="62"/>
+    <w:lsdException w:name="Medium Shading 1 Accent 4" w:uiPriority="63"/>
+    <w:lsdException w:name="Medium Shading 2 Accent 4" w:uiPriority="64"/>
+    <w:lsdException w:name="Medium List 1 Accent 4" w:uiPriority="65"/>
+    <w:lsdException w:name="Medium List 2 Accent 4" w:uiPriority="66"/>
+    <w:lsdException w:name="Medium Grid 1 Accent 4" w:uiPriority="67"/>
+    <w:lsdException w:name="Medium Grid 2 Accent 4" w:uiPriority="68"/>
+    <w:lsdException w:name="Medium Grid 3 Accent 4" w:uiPriority="69"/>
+    <w:lsdException w:name="Dark List Accent 4" w:uiPriority="70"/>
+    <w:lsdException w:name="Colorful Shading Accent 4" w:uiPriority="71"/>
+    <w:lsdException w:name="Colorful List Accent 4" w:uiPriority="72"/>
+    <w:lsdException w:name="Colorful Grid Accent 4" w:uiPriority="73"/>
+    <w:lsdException w:name="Light Shading Accent 5" w:uiPriority="60"/>
+    <w:lsdException w:name="Light List Accent 5" w:uiPriority="61"/>
+    <w:lsdException w:name="Light Grid Accent 5" w:uiPriority="62"/>
+    <w:lsdException w:name="Medium Shading 1 Accent 5" w:uiPriority="63"/>
+    <w:lsdException w:name="Medium Shading 2 Accent 5" w:uiPriority="64"/>
+    <w:lsdException w:name="Medium List 1 Accent 5" w:uiPriority="65"/>
+    <w:lsdException w:name="Medium List 2 Accent 5" w:uiPriority="66"/>
+    <w:lsdException w:name="Medium Grid 1 Accent 5" w:uiPriority="67"/>
+    <w:lsdException w:name="Medium Grid 2 Accent 5" w:uiPriority="68"/>
+    <w:lsdException w:name="Medium Grid 3 Accent 5" w:uiPriority="69"/>
+    <w:lsdException w:name="Dark List Accent 5" w:uiPriority="70"/>
+    <w:lsdException w:name="Colorful Shading Accent 5" w:uiPriority="71"/>
+    <w:lsdException w:name="Colorful List Accent 5" w:uiPriority="72"/>
+    <w:lsdException w:name="Colorful Grid Accent 5" w:uiPriority="73"/>
+    <w:lsdException w:name="Light Shading Accent 6" w:uiPriority="60"/>
+    <w:lsdException w:name="Light List Accent 6" w:uiPriority="61"/>
+    <w:lsdException w:name="Light Grid Accent 6" w:uiPriority="62"/>
+    <w:lsdException w:name="Medium Shading 1 Accent 6" w:uiPriority="63"/>
+    <w:lsdException w:name="Medium Shading 2 Accent 6" w:uiPriority="64"/>
+    <w:lsdException w:name="Medium List 1 Accent 6" w:uiPriority="65"/>
+    <w:lsdException w:name="Medium List 2 Accent 6" w:uiPriority="66"/>
+    <w:lsdException w:name="Medium Grid 1 Accent 6" w:uiPriority="67"/>
+    <w:lsdException w:name="Medium Grid 2 Accent 6" w:uiPriority="68"/>
+    <w:lsdException w:name="Medium Grid 3 Accent 6" w:uiPriority="69"/>
+    <w:lsdException w:name="Dark List Accent 6" w:uiPriority="70"/>
+    <w:lsdException w:name="Colorful Shading Accent 6" w:uiPriority="71"/>
+    <w:lsdException w:name="Colorful List Accent 6" w:uiPriority="72"/>
+    <w:lsdException w:name="Colorful Grid Accent 6" w:uiPriority="73"/>
+    <w:lsdException w:name="Subtle Emphasis" w:uiPriority="19" w:qFormat="1"/>
+    <w:lsdException w:name="Intense Emphasis" w:uiPriority="21" w:qFormat="1"/>
+    <w:lsdException w:name="Subtle Reference" w:uiPriority="31" w:qFormat="1"/>
+    <w:lsdException w:name="Intense Reference" w:uiPriority="32" w:qFormat="1"/>
+    <w:lsdException w:name="Book Title" w:uiPriority="33" w:qFormat="1"/>
+    <w:lsdException w:name="Bibliography" w:semiHidden="1" w:uiPriority="37" w:unhideWhenUsed="1"/>
+    <w:lsdException w:name="TOC Heading" w:semiHidden="1" w:uiPriority="39" w:unhideWhenUsed="1" w:qFormat="1"/>
+    <w:lsdException w:name="Plain Table 1" w:uiPriority="41"/>
+    <w:lsdException w:name="Plain Table 2" w:uiPriority="42"/>
+    <w:lsdException w:name="Plain Table 3" w:uiPriority="43"/>
+    <w:lsdException w:name="Plain Table 4" w:uiPriority="44"/>
+    <w:lsdException w:name="Plain Table 5" w:uiPriority="45"/>
+    <w:lsdException w:name="Grid Table Light" w:uiPriority="40"/>
+    <w:lsdException w:name="Grid Table 1 Light" w:uiPriority="46"/>
+    <w:lsdException w:name="Grid Table 2" w:uiPriority="47"/>
+    <w:lsdException w:name="Grid Table 3" w:uiPriority="48"/>
+    <w:lsdException w:name="Grid Table 4" w:uiPriority="49"/>
+    <w:lsdException w:name="Grid Table 5 Dark" w:uiPriority="50"/>
+    <w:lsdException w:name="Grid Table 6 Colorful" w:uiPriority="51"/>
+    <w:lsdException w:name="Grid Table 7 Colorful" w:uiPriority="52"/>
+    <w:lsdException w:name="Grid Table 1 Light Accent 1" w:uiPriority="46"/>
+    <w:lsdException w:name="Grid Table 2 Accent 1" w:uiPriority="47"/>
+    <w:lsdException w:name="Grid Table 3 Accent 1" w:uiPriority="48"/>
+    <w:lsdException w:name="Grid Table 4 Accent 1" w:uiPriority="49"/>
+    <w:lsdException w:name="Grid Table 5 Dark Accent 1" w:uiPriority="50"/>
+    <w:lsdException w:name="Grid Table 6 Colorful Accent 1" w:uiPriority="51"/>
+    <w:lsdException w:name="Grid Table 7 Colorful Accent 1" w:uiPriority="52"/>
+    <w:lsdException w:name="Grid Table 1 Light Accent 2" w:uiPriority="46"/>
+    <w:lsdException w:name="Grid Table 2 Accent 2" w:uiPriority="47"/>
+    <w:lsdException w:name="Grid Table 3 Accent 2" w:uiPriority="48"/>
+    <w:lsdException w:name="Grid Table 4 Accent 2" w:uiPriority="49"/>
+    <w:lsdException w:name="Grid Table 5 Dark Accent 2" w:uiPriority="50"/>
+    <w:lsdException w:name="Grid Table 6 Colorful Accent 2" w:uiPriority="51"/>
+    <w:lsdException w:name="Grid Table 7 Colorful Accent 2" w:uiPriority="52"/>
+    <w:lsdException w:name="Grid Table 1 Light Accent 3" w:uiPriority="46"/>
+    <w:lsdException w:name="Grid Table 2 Accent 3" w:uiPriority="47"/>
+    <w:lsdException w:name="Grid Table 3 Accent 3" w:uiPriority="48"/>
+    <w:lsdException w:name="Grid Table 4 Accent 3" w:uiPriority="49"/>
+    <w:lsdException w:name="Grid Table 5 Dark Accent 3" w:uiPriority="50"/>
+    <w:lsdException w:name="Grid Table 6 Colorful Accent 3" w:uiPriority="51"/>
+    <w:lsdException w:name="Grid Table 7 Colorful Accent 3" w:uiPriority="52"/>
+    <w:lsdException w:name="Grid Table 1 Light Accent 4" w:uiPriority="46"/>
+    <w:lsdException w:name="Grid Table 2 Accent 4" w:uiPriority="47"/>
+    <w:lsdException w:name="Grid Table 3 Accent 4" w:uiPriority="48"/>
+    <w:lsdException w:name="Grid Table 4 Accent 4" w:uiPriority="49"/>
+    <w:lsdException w:name="Grid Table 5 Dark Accent 4" w:uiPriority="50"/>
+    <w:lsdException w:name="Grid Table 6 Colorful Accent 4" w:uiPriority="51"/>
+    <w:lsdException w:name="Grid Table 7 Colorful Accent 4" w:uiPriority="52"/>
+    <w:lsdException w:name="Grid Table 1 Light Accent 5" w:uiPriority="46"/>
+    <w:lsdException w:name="Grid Table 2 Accent 5" w:uiPriority="47"/>
+    <w:lsdException w:name="Grid Table 3 Accent 5" w:uiPriority="48"/>
+    <w:lsdException w:name="Grid Table 4 Accent 5" w:uiPriority="49"/>
+    <w:lsdException w:name="Grid Table 5 Dark Accent 5" w:uiPriority="50"/>
+    <w:lsdException w:name="Grid Table 6 Colorful Accent 5" w:uiPriority="51"/>
+    <w:lsdException w:name="Grid Table 7 Colorful Accent 5" w:uiPriority="52"/>
+    <w:lsdException w:name="Grid Table 1 Light Accent 6" w:uiPriority="46"/>
+    <w:lsdException w:name="Grid Table 2 Accent 6" w:uiPriority="47"/>
+    <w:lsdException w:name="Grid Table 3 Accent 6" w:uiPriority="48"/>
+    <w:lsdException w:name="Grid Table 4 Accent 6" w:uiPriority="49"/>
+    <w:lsdException w:name="Grid Table 5 Dark Accent 6" w:uiPriority="50"/>
+    <w:lsdException w:name="Grid Table 6 Colorful Accent 6" w:uiPriority="51"/>
+    <w:lsdException w:name="Grid Table 7 Colorful Accent 6" w:uiPriority="52"/>
+    <w:lsdException w:name="List Table 1 Light" w:uiPriority="46"/>
+    <w:lsdException w:name="List Table 2" w:uiPriority="47"/>
+    <w:lsdException w:name="List Table 3" w:uiPriority="48"/>
+    <w:lsdException w:name="List Table 4" w:uiPriority="49"/>
+    <w:lsdException w:name="List Table 5 Dark" w:uiPriority="50"/>
+    <w:lsdException w:name="List Table 6 Colorful" w:uiPriority="51"/>
+    <w:lsdException w:name="List Table 7 Colorful" w:uiPriority="52"/>
+    <w:lsdException w:name="List Table 1 Light Accent 1" w:uiPriority="46"/>
+    <w:lsdException w:name="List Table 2 Accent 1" w:uiPriority="47"/>
+    <w:lsdException w:name="List Table 3 Accent 1" w:uiPriority="48"/>
+    <w:lsdException w:name="List Table 4 Accent 1" w:uiPriority="49"/>
+    <w:lsdException w:name="List Table 5 Dark Accent 1" w:uiPriority="50"/>
+    <w:lsdException w:name="List Table 6 Colorful Accent 1" w:uiPriority="51"/>
+    <w:lsdException w:name="List Table 7 Colorful Accent 1" w:uiPriority="52"/>
+    <w:lsdException w:name="List Table 1 Light Accent 2" w:uiPriority="46"/>
+    <w:lsdException w:name="List Table 2 Accent 2" w:uiPriority="47"/>
+    <w:lsdException w:name="List Table 3 Accent 2" w:uiPriority="48"/>
+    <w:lsdException w:name="List Table 4 Accent 2" w:uiPriority="49"/>
+    <w:lsdException w:name="List Table 5 Dark Accent 2" w:uiPriority="50"/>
+    <w:lsdException w:name="List Table 6 Colorful Accent 2" w:uiPriority="51"/>
+    <w:lsdException w:name="List Table 7 Colorful Accent 2" w:uiPriority="52"/>
+    <w:lsdException w:name="List Table 1 Light Accent 3" w:uiPriority="46"/>
+    <w:lsdException w:name="List Table 2 Accent 3" w:uiPriority="47"/>
+    <w:lsdException w:name="List Table 3 Accent 3" w:uiPriority="48"/>
+    <w:lsdException w:name="List Table 4 Accent 3" w:uiPriority="49"/>
+    <w:lsdException w:name="List Table 5 Dark Accent 3" w:uiPriority="50"/>
+    <w:lsdException w:name="List Table 6 Colorful Accent 3" w:uiPriority="51"/>
+    <w:lsdException w:name="List Table 7 Colorful Accent 3" w:uiPriority="52"/>
+    <w:lsdException w:name="List Table 1 Light Accent 4" w:uiPriority="46"/>
+    <w:lsdException w:name="List Table 2 Accent 4" w:uiPriority="47"/>
+    <w:lsdException w:name="List Table 3 Accent 4" w:uiPriority="48"/>
+    <w:lsdException w:name="List Table 4 Accent 4" w:uiPriority="49"/>
+    <w:lsdException w:name="List Table 5 Dark Accent 4" w:uiPriority="50"/>
+    <w:lsdException w:name="List Table 6 Colorful Accent 4" w:uiPriority="51"/>
+    <w:lsdException w:name="List Table 7 Colorful Accent 4" w:uiPriority="52"/>
+    <w:lsdException w:name="List Table 1 Light Accent 5" w:uiPriority="46"/>
+    <w:lsdException w:name="List Table 2 Accent 5" w:uiPriority="47"/>
+    <w:lsdException w:name="List Table 3 Accent 5" w:uiPriority="48"/>
+    <w:lsdException w:name="List Table 4 Accent 5" w:uiPriority="49"/>
+    <w:lsdException w:name="List Table 5 Dark Accent 5" w:uiPriority="50"/>
+    <w:lsdException w:name="List Table 6 Colorful Accent 5" w:uiPriority="51"/>
+    <w:lsdException w:name="List Table 7 Colorful Accent 5" w:uiPriority="52"/>
+    <w:lsdException w:name="List Table 1 Light Accent 6" w:uiPriority="46"/>
+    <w:lsdException w:name="List Table 2 Accent 6" w:uiPriority="47"/>
+    <w:lsdException w:name="List Table 3 Accent 6" w:uiPriority="48"/>
+    <w:lsdException w:name="List Table 4 Accent 6" w:uiPriority="49"/>
+    <w:lsdException w:name="List Table 5 Dark Accent 6" w:uiPriority="50"/>
+    <w:lsdException w:name="List Table 6 Colorful Accent 6" w:uiPriority="51"/>
+    <w:lsdException w:name="List Table 7 Colorful Accent 6" w:uiPriority="52"/>
   </w:latentStyles>
   <w:style w:type="paragraph" w:default="1" w:styleId="Normal">
     <w:name w:val="Normal"/>

</xml_diff>